<commit_message>
update README and website
</commit_message>
<xml_diff>
--- a/manuscript_v3.docx
+++ b/manuscript_v3.docx
@@ -18,17 +18,56 @@
         <w:pStyle w:val="Author"/>
       </w:pPr>
       <w:r>
-        <w:t xml:space="preserve">Tam Pham^ 1^, Zen J. Lau^ 1^, S.H. Annabel Chen^ 1, 2, 3, 4, </w:t>
-      </w:r>
-      <w:r>
-        <w:rPr>
-          <w:i/>
-          <w:iCs/>
-        </w:rPr>
-        <w:t xml:space="preserve">^, &amp; Dominique Makowski^ 1, </w:t>
-      </w:r>
-      <w:r>
-        <w:t>^</w:t>
+        <w:t>Tam Pham</w:t>
+      </w:r>
+      <w:r>
+        <w:rPr>
+          <w:vertAlign w:val="superscript"/>
+        </w:rPr>
+        <w:t>1</w:t>
+      </w:r>
+      <w:r>
+        <w:t>, Zen J. Lau</w:t>
+      </w:r>
+      <w:r>
+        <w:rPr>
+          <w:vertAlign w:val="superscript"/>
+        </w:rPr>
+        <w:t>1</w:t>
+      </w:r>
+      <w:r>
+        <w:t>, S.H. Annabel Chen</w:t>
+      </w:r>
+      <w:r>
+        <w:rPr>
+          <w:vertAlign w:val="superscript"/>
+        </w:rPr>
+        <w:t>1</w:t>
+      </w:r>
+      <w:r>
+        <w:rPr>
+          <w:vertAlign w:val="superscript"/>
+        </w:rPr>
+        <w:t>,2,3,4</w:t>
+      </w:r>
+      <w:r>
+        <w:rPr>
+          <w:i/>
+          <w:iCs/>
+        </w:rPr>
+        <w:t xml:space="preserve">, </w:t>
+      </w:r>
+      <w:r>
+        <w:t>&amp; Dominique Makowski</w:t>
+      </w:r>
+      <w:r>
+        <w:rPr>
+          <w:vertAlign w:val="superscript"/>
+        </w:rPr>
+        <w:t>1</w:t>
+      </w:r>
+      <w:r>
+        <w:t xml:space="preserve">, </w:t>
       </w:r>
     </w:p>
     <w:p>
@@ -194,16 +233,16 @@
         <w:t>Heart Rate Variability (HRV) can be estimated using a myri</w:t>
       </w:r>
       <w:r>
-        <w:t>ad of mathematical indices, but the lack of systematic comparison between these indices renders the interpretation and evaluation of results tedious. In this study, we assessed the relationship between 57 HRV metrics collected from 302 human recordings usi</w:t>
-      </w:r>
-      <w:r>
-        <w:t>ng a variety of structure-analysis algorithms. We then applied a meta-clustering approach that combines their results to obtain a robust and reliable view of the observed relationships. We found that HRV metrics can be clustered into 3 groups, representing</w:t>
-      </w:r>
-      <w:r>
-        <w:t xml:space="preserve"> the distribution-related features, harmony-related features and frequency/complexity features. From there, we described and discussed their associations, and derived recommendations on which indices to prioritize for parsimonious, yet comprehensive HRV-re</w:t>
-      </w:r>
-      <w:r>
-        <w:t>lated data analysis and reporting.</w:t>
+        <w:t>ad of mathematical indices, but the lack of systematic comparison between these indices renders the evaluation and interpretation of results difficult. In this study, we assessed the relationship between 57 HRV metrics collected from 302 human recordings u</w:t>
+      </w:r>
+      <w:r>
+        <w:t>sing a variety of structure-analysis algorithms. We then applied a meta-clustering approach to combine their results and obtain a robust and reliable view of the observed relationships. We found that HRV metrics can be clustered into main 3 groups, represe</w:t>
+      </w:r>
+      <w:r>
+        <w:t>nting the distribution-related features, harmony-related features, and frequency/complexity features. We describe and discuss their substructures and derive recommendations on which indices to prioritize for parsimonious, yet comprehensive HRV-related data</w:t>
+      </w:r>
+      <w:r>
+        <w:t xml:space="preserve"> analysis and reporting.</w:t>
       </w:r>
     </w:p>
     <w:p>
@@ -233,7 +272,7 @@
         <w:t>Word count:</w:t>
       </w:r>
       <w:r>
-        <w:t xml:space="preserve"> 4301</w:t>
+        <w:t xml:space="preserve"> 4287</w:t>
       </w:r>
     </w:p>
     <w:p>
@@ -253,13 +292,13 @@
         <w:pStyle w:val="BodyText"/>
       </w:pPr>
       <w:r>
-        <w:t>Heart Rate Variability (HRV), reflecting the heart’s ability to effec</w:t>
-      </w:r>
-      <w:r>
-        <w:t>tively regulate and adapt to internal and external environmental changes, has been linked to many physical and mental health outcomes Forte et al. (2019). Conventionally, the various indices used in the assessment of HRV are broadly categorized based on th</w:t>
-      </w:r>
-      <w:r>
-        <w:t xml:space="preserve">eir mathematical underpinnings, with categories traditionally including the </w:t>
+        <w:t>Heart Rate Variability (HRV), reflecting the heart’s ability to effectively reg</w:t>
+      </w:r>
+      <w:r>
+        <w:t>ulate and adapt to internal and external environmental changes, has been linked to many physical and mental health outcomes (e.g., cardiac complications, Laitio et al., 2007; diabetes, Kudat et al., 2006; mood disorders, Bassett, 2016; cognitive functionin</w:t>
+      </w:r>
+      <w:r>
+        <w:t xml:space="preserve">g, Forte et al., 2019). The various indices used in the assessment of HRV are broadly categorized based on their mathematical underpinnings, with categories conventionally including the </w:t>
       </w:r>
       <w:r>
         <w:rPr>
@@ -297,10 +336,13 @@
         <w:pStyle w:val="BodyText"/>
       </w:pPr>
       <w:r>
-        <w:t xml:space="preserve">Time-domain indices are overall the simplest and most straightforward method of quantifying the variability of normal (i.e., </w:t>
-      </w:r>
-      <w:r>
-        <w:t>excluding abnormal beats such as ectopic beats) heartbeat intervals (NN intervals - NNIs). Some commonly derived indices include the standard deviation of all NN intervals (</w:t>
+        <w:t>Time-domain ind</w:t>
+      </w:r>
+      <w:r>
+        <w:t>ices are overall the simplest and most straightforward method of quantifying the variability of normal (i.e., excluding abnormal beats such as ectopic beats) heartbeat intervals (NN intervals - NNIs). Some commonly derived indices include the standard devi</w:t>
+      </w:r>
+      <w:r>
+        <w:t>ation of all NN intervals (</w:t>
       </w:r>
       <w:r>
         <w:rPr>
@@ -317,14 +359,7 @@
           <w:i/>
           <w:iCs/>
         </w:rPr>
-        <w:t>R</w:t>
-      </w:r>
-      <w:r>
-        <w:rPr>
-          <w:i/>
-          <w:iCs/>
-        </w:rPr>
-        <w:t>MSSD</w:t>
+        <w:t>RMSSD</w:t>
       </w:r>
       <w:r>
         <w:t>), and the percentage of adjacent NN intervals separated by more than 50ms (</w:t>
@@ -337,10 +372,13 @@
         <w:t>pNN50</w:t>
       </w:r>
       <w:r>
-        <w:t>). While time-domain methods offer computational ease, they are less sensitive to distinguish between the contributions of sympathetic and parasympathetic branches (Achary</w:t>
-      </w:r>
-      <w:r>
-        <w:t xml:space="preserve">a et al., 2006). Frequency-domain indices, on the other hand, target the assessment of these different regulatory mechanisms by investigating how the HRV power spectrum distributes across different frequency bands (e.g, low frequency, </w:t>
+        <w:t>). While time-domain methods offer computational ease, they a</w:t>
+      </w:r>
+      <w:r>
+        <w:t>re less sensitive in distinguishing between the contributions of sympathetic and parasympathetic branches (Acharya et al., 2006). Frequency-domain indices, on the other hand, target the assessment of these different regulatory mechanisms by investigating h</w:t>
+      </w:r>
+      <w:r>
+        <w:t xml:space="preserve">ow the HRV power spectrum distributes across different frequency bands (e.g, low frequency, </w:t>
       </w:r>
       <w:r>
         <w:rPr>
@@ -350,10 +388,7 @@
         <w:t>LF</w:t>
       </w:r>
       <w:r>
-        <w:t xml:space="preserve"> or high frequency,</w:t>
-      </w:r>
-      <w:r>
-        <w:t xml:space="preserve"> </w:t>
+        <w:t xml:space="preserve"> or high frequency, </w:t>
       </w:r>
       <w:r>
         <w:rPr>
@@ -390,7 +425,14 @@
           <w:i/>
           <w:iCs/>
         </w:rPr>
-        <w:t>LF/HF</w:t>
+        <w:t>L</w:t>
+      </w:r>
+      <w:r>
+        <w:rPr>
+          <w:i/>
+          <w:iCs/>
+        </w:rPr>
+        <w:t>F/HF</w:t>
       </w:r>
       <w:r>
         <w:t xml:space="preserve">) power and their normalized (e.g., </w:t>
@@ -423,17 +465,17 @@
         <w:t>LnHF</w:t>
       </w:r>
       <w:r>
-        <w:t>). Finally, drawn f</w:t>
-      </w:r>
-      <w:r>
-        <w:t>rom concepts of non-linear dynamics and chaos theory (Golberger, 1996; Lau et al., 2021 ), non-linear indices were introduced to better characterize the complex physiological mechanisms underlying HRV. Prominent indices include measures obtained from a Poi</w:t>
-      </w:r>
-      <w:r>
-        <w:t xml:space="preserve">ncaré plot where an ellipse is fitted to a scatterplot of each NN interval </w:t>
+        <w:t xml:space="preserve">). Finally, drawn from concepts of non-linear dynamics and chaos theory (Golberger, 1996; Lau et al., 2021), non-linear indices were introduced to better </w:t>
       </w:r>
       <w:r>
         <w:lastRenderedPageBreak/>
-        <w:t xml:space="preserve">against its preceding one (e.g., the standard deviation of the short-term, </w:t>
+        <w:t>characte</w:t>
+      </w:r>
+      <w:r>
+        <w:t>rize the complex physiological mechanisms underlying HRV. Prominent indices include measures obtained from a Poincaré plot where an ellipse is fitted to a scatterplot of each NN interval against its preceding one (e.g., the standard deviation of the short-</w:t>
+      </w:r>
+      <w:r>
+        <w:t xml:space="preserve">term, </w:t>
       </w:r>
       <w:r>
         <w:rPr>
@@ -463,10 +505,7 @@
         <w:t>SD1/SD2</w:t>
       </w:r>
       <w:r>
-        <w:t>, Brennan et al</w:t>
-      </w:r>
-      <w:r>
-        <w:t>., 2001). Other non-linear indices that fall under this category, such as Detrended Fluctuation Analysis (</w:t>
+        <w:t>, Brennan et al., 2001). Other non-linear indices that fall under this category, such as Detrended Fluctuation Analysis (</w:t>
       </w:r>
       <w:r>
         <w:rPr>
@@ -536,10 +575,13 @@
         <w:t>MSE</w:t>
       </w:r>
       <w:r>
-        <w:t>) quantify the amount of regularity in the heart rate (HR) time series (Voss et al., 2009). However, n</w:t>
-      </w:r>
-      <w:r>
-        <w:t>ew methods are continually being developed, including time-frequency domain analysis (Faust et al., 2004) and HR fragmentation (Costa et al., 2017). For a more comprehensive description of all HRV indices, see Pham et al. (2021).</w:t>
+        <w:t xml:space="preserve">) quantify the amount of regularity in the heart rate (HR) time series </w:t>
+      </w:r>
+      <w:r>
+        <w:t>(Voss et al., 2009). However, new methods are continually being developed, including time-frequency domain analysis (Faust et al., 2004) and HR fragmentation (Costa et al., 2017). For a more comprehensive description of all HRV indices, see Pham et al. (20</w:t>
+      </w:r>
+      <w:r>
+        <w:t>21).</w:t>
       </w:r>
     </w:p>
     <w:p>
@@ -547,22 +589,19 @@
         <w:pStyle w:val="BodyText"/>
       </w:pPr>
       <w:r>
-        <w:t>In light of the popularity</w:t>
-      </w:r>
-      <w:r>
-        <w:t xml:space="preserve"> of HRV analysis for investigating health and disease, the multitude of existing metrics warrants some concerns. Firstly, the functional association of these indices with physiological mechanisms is poorly understood (Fatisson et al., 2016; Hayano &amp; Yuda, </w:t>
-      </w:r>
-      <w:r>
-        <w:t>2019), with the indices often used interchangeably to describe HRV as a general concept. This not only makes it difficult to interpret and report the complex patterns of (sometimes inconsistent) results but can also aggravate replicability issues, as diffe</w:t>
-      </w:r>
-      <w:r>
-        <w:t>rent studies, when examining the same phenomenon (e.g., cognitive flexibility, aging), might rely on different indices to describe the relationships with HRV. Apart from this conceptual hurdle pertaining to the unclear relationship between the mathematical</w:t>
-      </w:r>
-      <w:r>
-        <w:t xml:space="preserve"> indices and their physiological meaning, another pragmatic issue lies in the shared similarities and overlaps between many of these metrics. For instance, early studies have investigated the relationships between time-domain and frequency-domain indices, </w:t>
-      </w:r>
-      <w:r>
-        <w:t xml:space="preserve">showing that not only were </w:t>
+        <w:t>In light of the popularity of HRV analysis for investigating health and disease, the multitude of existing metrics warrants some concerns. Firstly, the functional association of these indices with physiological mechanisms is poorly understood (Fatisso</w:t>
+      </w:r>
+      <w:r>
+        <w:t>n et al., 2016; Hayano &amp; Yuda, 2019), with the indices often used interchangeably to describe HRV as a general concept. This not only makes it difficult to interpret and report the complex patterns of (sometimes inconsistent) results but can also aggravate</w:t>
+      </w:r>
+      <w:r>
+        <w:t xml:space="preserve"> replicability issues, as different studies, when examining the same phenomenon (e.g., cognitive flexibility, aging), might rely on different indices to describe the relationships with HRV. Apart from this conceptual hurdle pertaining to the unclear relati</w:t>
+      </w:r>
+      <w:r>
+        <w:t>onship between the mathematical indices and their physiological meaning, another pragmatic issue lies in the shared similarities and overlaps between many of these metrics. For instance, early studies have investigated the relationships between time-domain</w:t>
+      </w:r>
+      <w:r>
+        <w:t xml:space="preserve"> and frequency-domain indices, showing that not only were </w:t>
       </w:r>
       <w:r>
         <w:rPr>
@@ -582,7 +621,11 @@
         <w:t>pNN50</w:t>
       </w:r>
       <w:r>
-        <w:t xml:space="preserve"> strongly correlated with each other (above 0.9, Bigger Jr et al., 1989), they were also highly associated with </w:t>
+        <w:t xml:space="preserve"> strongly correlated </w:t>
+      </w:r>
+      <w:r>
+        <w:lastRenderedPageBreak/>
+        <w:t xml:space="preserve">with each other (above 0.9, Bigger Jr et al., 1989), they were also highly associated with </w:t>
       </w:r>
       <w:r>
         <w:rPr>
@@ -592,17 +635,13 @@
         <w:t>HF</w:t>
       </w:r>
       <w:r>
-        <w:t xml:space="preserve"> power (Bigger Jr et al., 1989; Kleiger et al., 2005; Otzenberger et al., 1998), suggesting that the</w:t>
-      </w:r>
-      <w:r>
-        <w:t xml:space="preserve">se measures could be treated as surrogates for each other in assessing the parasympathetic </w:t>
-      </w:r>
-      <w:r>
-        <w:lastRenderedPageBreak/>
-        <w:t>modulation of HRV. This observation is warranted given that the former is computed from the differences across consecutive NN intervals, and hence, they reflect main</w:t>
-      </w:r>
-      <w:r>
-        <w:t xml:space="preserve">ly high-frequency oscillatory patterns in HR and are independent of long-term changes. On the other hand, </w:t>
+        <w:t xml:space="preserve"> power (Bigger Jr et al., 1989; Kleiger et al., 2005; Otzenberger et </w:t>
+      </w:r>
+      <w:r>
+        <w:t>al., 1998), suggesting that these measures could be treated as surrogates for each other in assessing the parasympathetic modulation of HRV. This observation is warranted given that the former is computed from the differences across consecutive NN interval</w:t>
+      </w:r>
+      <w:r>
+        <w:t xml:space="preserve">s, and hence, they reflect mainly high-frequency oscillatory patterns in HR and are independent of long-term changes. On the other hand, </w:t>
       </w:r>
       <w:r>
         <w:rPr>
@@ -612,10 +651,10 @@
         <w:t>SDNN</w:t>
       </w:r>
       <w:r>
-        <w:t xml:space="preserve">, which has been thought to reflect both sympathetic and parasympathetic activity, is correlated to total power in the HRV power spectrum (Bigger </w:t>
-      </w:r>
-      <w:r>
-        <w:t xml:space="preserve">Jr et al., 1989). Recent years also witnessed the emergence of debates regarding the traditional conceptualization of </w:t>
+        <w:t xml:space="preserve">, which has been thought to reflect both sympathetic and parasympathetic activity, is correlated to total power in </w:t>
+      </w:r>
+      <w:r>
+        <w:t xml:space="preserve">the HRV power spectrum (Bigger Jr et al., 1989). Recent years also witnessed the emergence of debates regarding the traditional conceptualization of </w:t>
       </w:r>
       <w:r>
         <w:rPr>
@@ -655,13 +694,13 @@
         <w:t>SD1</w:t>
       </w:r>
       <w:r>
-        <w:t xml:space="preserve"> are actually mathematically equi</w:t>
-      </w:r>
-      <w:r>
-        <w:t>valent. Consequently, studies that report both of these short-term HRV indices often independently arrive at identical statistical results without addressing this equivalence Leite et al. (2015). Additionally, other studies have also drawn similarities bet</w:t>
-      </w:r>
-      <w:r>
-        <w:t xml:space="preserve">ween </w:t>
+        <w:t xml:space="preserve"> a</w:t>
+      </w:r>
+      <w:r>
+        <w:t>re actually mathematically equivalent. Consequently, studies that report both of these short-term HRV indices often independently arrive at identical statistical results without addressing this equivalence (Leite et al., 2015; Peng et al., 2015; Rossi et a</w:t>
+      </w:r>
+      <w:r>
+        <w:t xml:space="preserve">l., 2015). Additionally, other studies have also drawn similarities between </w:t>
       </w:r>
       <w:r>
         <w:rPr>
@@ -681,13 +720,13 @@
         <w:t>LF/HF</w:t>
       </w:r>
       <w:r>
-        <w:t xml:space="preserve"> in their indexing of the balance between short- and long-term HRV (Brennan et al., 2002; Guzik et al., 2007). These overlaps, if not taken into account in analyses, can lead to statistical issues, such as inflated confidence in the r</w:t>
-      </w:r>
-      <w:r>
-        <w:t xml:space="preserve">esults (shown by an artificially high number of indices seemingly agreeing with a given trend), collinearity issues (if multiple indices are jointly used as predictors), potential over-correction (e.g., for Bonferroni-type p-value adjustment methods), and </w:t>
-      </w:r>
-      <w:r>
-        <w:t>needlessly complex and cluttered patterns of results (Dormann et al., 2013; Mela &amp; Kopalle, 2002; Næs &amp; Mevik, 2001).</w:t>
+        <w:t xml:space="preserve"> in their indexing of the balance between short- and long-term HRV (Brennan et al., 2002; Guzik et al., 2007). These overlaps, if not taken into account in analyse</w:t>
+      </w:r>
+      <w:r>
+        <w:t>s, can lead to statistical issues, such as inflated confidence in the results (shown by an artificially high number of indices appearing to agree with a given trend), collinearity issues (if multiple indices are jointly used as predictors), potential over-</w:t>
+      </w:r>
+      <w:r>
+        <w:t>correction (e.g., for Bonferroni-type p-value adjustment methods), and needlessly complex and cluttered patterns of results (Dormann et al., 2013; Mela &amp; Kopalle, 2002; Næs &amp; Mevik, 2001).</w:t>
       </w:r>
     </w:p>
     <w:p>
@@ -695,20 +734,23 @@
         <w:pStyle w:val="BodyText"/>
       </w:pPr>
       <w:r>
-        <w:t xml:space="preserve">The aim of this study is thus to increase the understanding of the relationships between HRV indices using a data-driven approach. Beyond </w:t>
-      </w:r>
-      <w:r>
-        <w:t xml:space="preserve">simply computing and reporting the correlations between the indices, the goal is to assess the presence of groups (i.e., clusters) of metrics, subsequently describe them, and discuss hypotheses as to their existence. While there exist different approaches </w:t>
-      </w:r>
-      <w:r>
-        <w:t>to assign data to different groups based on their level of associations (see Nguyen Phuc Thu et al., 2019), there is no gold standard or clear guidelines to determine the most appropriate method for grouping these physiological indices. As such, choosing o</w:t>
-      </w:r>
-      <w:r>
-        <w:t xml:space="preserve">ne method </w:t>
+        <w:t xml:space="preserve">The aim of this study is thus to increase the understanding of the </w:t>
+      </w:r>
+      <w:r>
+        <w:t>relationships between HRV indices using a data-driven approach. Beyond simply computing and reporting the correlations between the indices, the goal is to assess the presence of groups (i.e., clusters) of metrics, subsequently describe them, and discuss hy</w:t>
+      </w:r>
+      <w:r>
+        <w:t xml:space="preserve">potheses as to their existence. While there </w:t>
       </w:r>
       <w:r>
         <w:lastRenderedPageBreak/>
-        <w:t xml:space="preserve">and presenting its solution as a definitive one can be misleading. Thus, we will explore the structure of HRV indices using a consensus-based methodology (Bhattacharjee et al., 2001; Kuncheva, 2014; Monti et al., 2003), henceforth referred to as </w:t>
+        <w:t>exist different approaches to assign data to different groups based on their level of associations (see Nguyen Phuc Thu et al., 2019), there is no gold standard or clear guidelines to determine the most appropria</w:t>
+      </w:r>
+      <w:r>
+        <w:t>te method for grouping these physiological indices. As such, choosing one method and presenting its solution as a definitive one can be misleading. Thus, we will explore the structure of HRV indices using a consensus-based methodology (Bhattacharjee et al.</w:t>
+      </w:r>
+      <w:r>
+        <w:t xml:space="preserve">, 2001; Kuncheva, 2014; Monti et al., 2003), henceforth referred to as </w:t>
       </w:r>
       <w:r>
         <w:rPr>
@@ -718,10 +760,10 @@
         <w:t>meta-clustering</w:t>
       </w:r>
       <w:r>
-        <w:t>, where the results of multiple structure analysis approaches are systematically combined to highlight the most robust associations between HRV indices. To the best of our knowledge, this is the first attempt to apply the consensus-based fra</w:t>
-      </w:r>
-      <w:r>
-        <w:t>mework into clustering of an extensive list of most common and up-to-date HRV indices.</w:t>
+        <w:t>, where the results of multiple structure analysis approaches are systematically combined to highlight the most robust associations between HRV indices. To the best of ou</w:t>
+      </w:r>
+      <w:r>
+        <w:t>r knowledge, this is the first attempt to apply the consensus-based framework to the clustering of an extensive list of the most common and up-to-date HRV indices.</w:t>
       </w:r>
     </w:p>
     <w:p>
@@ -730,10 +772,6 @@
       </w:pPr>
       <w:bookmarkStart w:id="0" w:name="methods"/>
       <w:r>
-        <w:t>1</w:t>
-      </w:r>
-      <w:r>
-        <w:tab/>
         <w:t>Methods</w:t>
       </w:r>
     </w:p>
@@ -742,24 +780,24 @@
         <w:pStyle w:val="FirstParagraph"/>
       </w:pPr>
       <w:r>
-        <w:t>The electrocardiogram (ECG) data of 302 participants were extracted from 6 open-access databases described below. The script to download and format the databas</w:t>
-      </w:r>
-      <w:r>
-        <w:t xml:space="preserve">es are available at </w:t>
+        <w:t>The electrocardiogram (ECG) data of 302 participants were extracted from 6 open-ac</w:t>
+      </w:r>
+      <w:r>
+        <w:t xml:space="preserve">cess databases described below. The script to download and format the databases are available at </w:t>
       </w:r>
       <w:hyperlink r:id="rId8">
         <w:r>
           <w:rPr>
             <w:rStyle w:val="Hyperlink"/>
           </w:rPr>
-          <w:t>https://github.com/neuropsychology/NeuroKit/data/</w:t>
+          <w:t>https://github.com/neuropsychology/NeuroKit/tree/master/data</w:t>
         </w:r>
       </w:hyperlink>
       <w:r>
-        <w:t>. The processed data, as well as the full reproducible analysis script, including additional descriptions of each appr</w:t>
-      </w:r>
-      <w:r>
-        <w:t>oach and the solutions of each individual clustering method, are available at this GitHub repository (</w:t>
+        <w:t>. The processed dat</w:t>
+      </w:r>
+      <w:r>
+        <w:t>a, as well as the full reproducible analysis script, including additional descriptions of each approach and the solutions of each individual clustering method, are available at this GitHub repository (</w:t>
       </w:r>
       <w:hyperlink r:id="rId9">
         <w:r>
@@ -791,13 +829,10 @@
         <w:pStyle w:val="FirstParagraph"/>
       </w:pPr>
       <w:r>
-        <w:t>The Glasgow University Database (GUDB</w:t>
-      </w:r>
-      <w:r>
-        <w:t>) database (Howell &amp; Porr, 2018) contains ECG recordings from 25 healthy participants (&gt; 18 years old) performing five different two-minute tasks (sitting, doing a maths test on a tablet, walking on a treadmill, running on a treadmill, using a handbike). A</w:t>
-      </w:r>
-      <w:r>
-        <w:t>ll recordings were sampled at 250 Hz.</w:t>
+        <w:t>The Glasgow University Database (GUDB) database (Howell &amp; Porr, 2018) contains ECG recordings from 25 healthy participants (&gt; 18 years old) performing five different two-minute tasks (sitting, d</w:t>
+      </w:r>
+      <w:r>
+        <w:t>oing a maths test on a tablet, walking on a treadmill, running on a treadmill, using a handbike). All recordings were sampled at 250 Hz.</w:t>
       </w:r>
     </w:p>
     <w:p>
@@ -805,14 +840,11 @@
         <w:pStyle w:val="BodyText"/>
       </w:pPr>
       <w:r>
-        <w:t xml:space="preserve">The MIT-BIH Arrhythmia Database (MIT-Arrhythmia and MIT-Arrhythmia-x) database (Moody &amp; Mark, 2001) </w:t>
-      </w:r>
-      <w:r>
-        <w:t xml:space="preserve">contains 48 ECG recordings (25 men, 32-89 years old; 22 women, 23-89 </w:t>
-      </w:r>
-      <w:r>
         <w:lastRenderedPageBreak/>
-        <w:t>years old) from a mixed population of patients. All recordings were sampled at 360 Hz and lasted for 30 minutes.</w:t>
+        <w:t>The MIT-BIH Arrhythmia Database (MIT-Arrhythmia and MIT-Arrhythmia-x) database (Moody &amp; Mark, 2001) contains 48 ECG recordings (25 men, 32-89 years old; 22 women, 23-89 years old) from a mixed population of patients. All recordings were sampled at 360 Hz a</w:t>
+      </w:r>
+      <w:r>
+        <w:t>nd lasted for 30 minutes.</w:t>
       </w:r>
     </w:p>
     <w:p>
@@ -820,13 +852,10 @@
         <w:pStyle w:val="BodyText"/>
       </w:pPr>
       <w:r>
-        <w:t xml:space="preserve">The Fantasia database (Iyengar et al., 1996) contains ECG recordings from </w:t>
-      </w:r>
-      <w:r>
-        <w:t>20 young (21-34 years old) and 20 elderly (68-85 years old) healthy participants. All participants remained in a resting state in sinus rhythm while watching the movie Fantasia (Disney, 1940) that helped to maintain wakefulness. All recordings were sampled</w:t>
-      </w:r>
-      <w:r>
-        <w:t xml:space="preserve"> at 250 Hz and lasted for 120 minutes.</w:t>
+        <w:t>The Fantasia database (Iyengar et al., 1996) contains ECG recordings from 20 young (21-34 years old) and 20 elderly (68-85 years old) healthy participants. All participants remained in a resting state in sinus rhythm while watchin</w:t>
+      </w:r>
+      <w:r>
+        <w:t>g the movie Fantasia (Disney, 1940) that helped to maintain wakefulness. All recordings were sampled at 250 Hz and lasted for 120 minutes.</w:t>
       </w:r>
     </w:p>
     <w:p>
@@ -848,13 +877,13 @@
         </m:r>
       </m:oMath>
       <w:r>
-        <w:t>. 24h) ECG recordings from 18 participants (5 men, 26-45 years old; 13 women, 20-50 years old). All recordi</w:t>
-      </w:r>
-      <w:r>
-        <w:t>ngs were sampled at 128 Hz and due to memory limits, we kept only the second and third hours of each recording (with the loose assumption that the first hour might be less representative of the rest of the recording and a duration of 120 minutes to match t</w:t>
-      </w:r>
-      <w:r>
-        <w:t>hose from Fantasia database).</w:t>
+        <w:t xml:space="preserve"> 24h) E</w:t>
+      </w:r>
+      <w:r>
+        <w:t>CG recordings from 18 participants (5 men, 26-45 years old; 13 women, 20-50 years old). All recordings were sampled at 128 Hz and due to memory limits, we kept only the second and third hours of each recording (with the loose assumption that the first hour</w:t>
+      </w:r>
+      <w:r>
+        <w:t xml:space="preserve"> might be less representative of the rest of the recording and a duration of 120 minutes would match those from the Fantasia database).</w:t>
       </w:r>
     </w:p>
     <w:p>
@@ -862,10 +891,10 @@
         <w:pStyle w:val="BodyText"/>
       </w:pPr>
       <w:r>
-        <w:t xml:space="preserve">The MIT-BIH Long-term ECG Database (MIT-Long-term) database (Goldberger et al., 2000) contains long-term (14 to 22 hours each) ECG recordings from 7 participants (6 men, 46-88 years old; 1 woman, 71 years old). All recordings </w:t>
-      </w:r>
-      <w:r>
-        <w:t>were sampled at 128 Hz and due to memory limits, we kept only the second and third hours of each recording.</w:t>
+        <w:t>The MIT-BIH Long-term ECG Database (MIT-Long-term) database (Goldberger et al., 2000) contains long-term (14 to 22 hours</w:t>
+      </w:r>
+      <w:r>
+        <w:t xml:space="preserve"> each) ECG recordings from 7 participants (6 men, 46-88 years old; 1 woman, 71 years old). All recordings were sampled at 128 Hz and due to memory limits, we kept only the second and third hours of each recording.</w:t>
       </w:r>
     </w:p>
     <w:p>
@@ -873,24 +902,24 @@
         <w:pStyle w:val="BodyText"/>
       </w:pPr>
       <w:r>
-        <w:t xml:space="preserve">The last dataset came from resting-state </w:t>
+        <w:t>The last dataset came from resting-state r</w:t>
+      </w:r>
+      <w:r>
+        <w:t>ecordings of the authors’ other empirical studies (</w:t>
       </w:r>
       <w:hyperlink r:id="rId10">
         <w:r>
           <w:rPr>
             <w:rStyle w:val="Hyperlink"/>
           </w:rPr>
-          <w:t>https://github.com/neuropsychology/Resti</w:t>
-        </w:r>
-        <w:r>
-          <w:rPr>
-            <w:rStyle w:val="Hyperlink"/>
-          </w:rPr>
-          <w:t>ngState</w:t>
+          <w:t>https://github.com/neuropsychology/RestingState</w:t>
         </w:r>
       </w:hyperlink>
       <w:r>
-        <w:t xml:space="preserve"> recordings of authors’ other empirical studies. This dataset contains ECG recordings sampled at 4000 Hz from 43 healthy participants (&gt; 18 years old) that underwent 8 minutes of eyes-closed, seated position, resting state.</w:t>
+        <w:t xml:space="preserve">). This dataset contains ECG recordings sampled at 4000 Hz from 43 healthy participants (&gt; </w:t>
+      </w:r>
+      <w:r>
+        <w:t>18 years old) that underwent 8 minutes of eyes-closed, seated position, resting state.</w:t>
       </w:r>
     </w:p>
     <w:p>
@@ -919,16 +948,13 @@
         <w:rPr>
           <w:rStyle w:val="VerbatimChar"/>
         </w:rPr>
-        <w:t>Neu</w:t>
-      </w:r>
-      <w:r>
-        <w:rPr>
-          <w:rStyle w:val="VerbatimChar"/>
-        </w:rPr>
-        <w:t>roKit2</w:t>
-      </w:r>
-      <w:r>
-        <w:t xml:space="preserve"> software (Makowski et al., 2021) was used to preprocess the raw ECG signals (when available), locate R-peaks and subsequently compute all the HRV indices (see </w:t>
+        <w:t>NeuroKit2</w:t>
+      </w:r>
+      <w:r>
+        <w:t xml:space="preserve"> software (Makowski et al., 2021) was used to preprocess the raw ECG signals (when available), locate R-peaks and subsequently, compute al</w:t>
+      </w:r>
+      <w:r>
+        <w:t xml:space="preserve">l the HRV indices (see </w:t>
       </w:r>
       <w:r>
         <w:rPr>
@@ -938,10 +964,7 @@
         <w:t>Table 1</w:t>
       </w:r>
       <w:r>
-        <w:t xml:space="preserve"> for the abbreviations and description of all HRV indices). The rest of the data an</w:t>
-      </w:r>
-      <w:r>
-        <w:t xml:space="preserve">alysis was carried out with R (R Core Team, 2019) and the </w:t>
+        <w:t xml:space="preserve"> for the abbreviations and description of all HRV indices). The rest of the data analysis was carried out with R (R Core Team, 2019) and the </w:t>
       </w:r>
       <w:r>
         <w:rPr>
@@ -951,7 +974,10 @@
         <w:t>easystats</w:t>
       </w:r>
       <w:r>
-        <w:t xml:space="preserve"> ecosystem (Ludecke et al., 2019; Lüdecke, Patil, et al., 2021; Makowski et al., 2019, 2020). Reproducible scripts are available at </w:t>
+        <w:t xml:space="preserve"> ecosystem (Ludecke et al., 2019; Lüdecke, Patil, et al., 2021; Makowski et </w:t>
+      </w:r>
+      <w:r>
+        <w:t xml:space="preserve">al., 2019, 2020). Reproducible scripts are available at </w:t>
       </w:r>
       <w:hyperlink r:id="rId11">
         <w:r>
@@ -970,10 +996,10 @@
         <w:pStyle w:val="BodyText"/>
       </w:pPr>
       <w:r>
-        <w:t xml:space="preserve">We started by identifying indices that were near-perfect duplicates (|r| &gt; 0.999) and removed them (to prevent further statistical issues such as positive definite correlation matrices). For each index, we then </w:t>
-      </w:r>
-      <w:r>
-        <w:t xml:space="preserve">removed extreme observations (&gt; .9999 percentile of the median absolute deviation from the median) - </w:t>
+        <w:t>We started by identifying indices that were near-perfect duplicates (|r| &gt; 0.999) and removed them</w:t>
+      </w:r>
+      <w:r>
+        <w:t xml:space="preserve"> (to prevent further statistical issues such as positive definite correlation matrices). For each index, we then removed extreme observations (&gt; .9999 percentile of the median absolute deviation from the median) - </w:t>
       </w:r>
       <m:oMath>
         <m:r>
@@ -987,7 +1013,10 @@
         </m:r>
       </m:oMath>
       <w:r>
-        <w:t xml:space="preserve"> 4% of data - using the </w:t>
+        <w:t xml:space="preserve"> </w:t>
+      </w:r>
+      <w:r>
+        <w:t xml:space="preserve">4% of data - using the </w:t>
       </w:r>
       <w:r>
         <w:rPr>
@@ -1006,16 +1035,13 @@
         <w:t>performance</w:t>
       </w:r>
       <w:r>
-        <w:t xml:space="preserve"> R package (Lüdecke, Ben-Shachar, et al., 2021)</w:t>
-      </w:r>
-      <w:r>
-        <w:t>. On average, 5.61% of data was detected as outliers and removed. Multiple structural methods were then applied to analyze the associations between the HRV indices, such as dimensionality analyses (including Principal Component Analysis - PCA, and Explorat</w:t>
-      </w:r>
-      <w:r>
-        <w:t>ory Factor Analysis - EFA), clustering (including k-means, k-medoids, hierarchical clustering, DBSCAN, HBSCAN, mixture model algorithms), as well as network-based approaches (exploratory graph analysis; EGA). While the individual solutions are described in</w:t>
-      </w:r>
-      <w:r>
-        <w:t xml:space="preserve"> the Supplementary Materials, the study aimed to aggregate them to identify the robust groups identified across these methods.</w:t>
+        <w:t xml:space="preserve"> R package (Lüdecke, Ben-Shachar, et al., 2021). On average, 5.61% of data was detected as outliers and removed. Multiple structural methods were then applied to analyze the associations betw</w:t>
+      </w:r>
+      <w:r>
+        <w:t>een the HRV indices, such as dimensionality analyses (including Principal Component Analysis - PCA, and Exploratory Factor Analysis - EFA), clustering (including k-means, k-medoids, hierarchical clustering, DBSCAN, HBSCAN, mixture model algorithms), as wel</w:t>
+      </w:r>
+      <w:r>
+        <w:t>l as network-based approaches (exploratory graph analysis; EGA). While the individual solutions are described in the Supplementary Materials, the study aimed to aggregate them to identify the robust groups identified across these methods.</w:t>
       </w:r>
     </w:p>
     <w:p>
@@ -1030,7 +1056,14 @@
           <w:i/>
           <w:iCs/>
         </w:rPr>
-        <w:t>meta-clustering</w:t>
+        <w:t>meta-clusteri</w:t>
+      </w:r>
+      <w:r>
+        <w:rPr>
+          <w:i/>
+          <w:iCs/>
+        </w:rPr>
+        <w:t>ng</w:t>
       </w:r>
       <w:r>
         <w:t xml:space="preserve"> approach (Lüdecke et al., 2020; which finds echoes in </w:t>
@@ -1043,10 +1076,7 @@
         <w:t>consensus clustering</w:t>
       </w:r>
       <w:r>
-        <w:t>; see Monti et al., 2003) treats th</w:t>
-      </w:r>
-      <w:r>
-        <w:t xml:space="preserve">e unique clustering solutions as an ensemble, from which a probability matrix is derived (see </w:t>
+        <w:t xml:space="preserve">; see Monti et al., 2003) treats the unique clustering solutions as an ensemble, from which a probability matrix is derived (see </w:t>
       </w:r>
       <w:r>
         <w:rPr>
@@ -1056,17 +1086,20 @@
         <w:t>Figure 1</w:t>
       </w:r>
       <w:r>
-        <w:t xml:space="preserve">). This matrix contains, for each pair of HRV indices, the probability of being grouped together. For instance, if two indices have been assigned </w:t>
+        <w:t xml:space="preserve">). This matrix contains, for each pair of </w:t>
+      </w:r>
+      <w:r>
+        <w:t xml:space="preserve">HRV indices, the probability of being grouped together. For instance, if two indices have been assigned </w:t>
       </w:r>
       <w:r>
         <w:lastRenderedPageBreak/>
-        <w:t>to a sim</w:t>
-      </w:r>
-      <w:r>
-        <w:t xml:space="preserve">ilar cluster by 5 out of 10 clustering methods, then the probability associated with this pair is 0.5. This probability matrix is then treated as a distance matrix and submitted to hierarchical clustering. Essentially, this approach is based on the notion </w:t>
-      </w:r>
-      <w:r>
-        <w:t>that, as each clustering algorithm embodies a different angle by which it sees the data, cross-validating the phenomenon of interest using different angles leads to more accurate results.</w:t>
+        <w:t>to a similar cluster by 5 out of 10 clustering methods, then the probability associated with this pair is 0.5. This probability matrix is then treated a</w:t>
+      </w:r>
+      <w:r>
+        <w:t>s a distance matrix and submitted to hierarchical clustering. Essentially, this approach is based on the notion that, as each clustering algorithm embodies a different angle in which it sees the data, cross-validating the phenomenon of interest using diffe</w:t>
+      </w:r>
+      <w:r>
+        <w:t>rent perspectives leads to more accurate results.</w:t>
       </w:r>
     </w:p>
     <w:p>
@@ -1077,10 +1110,6 @@
       <w:bookmarkEnd w:id="0"/>
       <w:bookmarkEnd w:id="2"/>
       <w:r>
-        <w:t>2</w:t>
-      </w:r>
-      <w:r>
-        <w:tab/>
         <w:t>Results</w:t>
       </w:r>
     </w:p>
@@ -1089,10 +1118,7 @@
         <w:pStyle w:val="FirstParagraph"/>
       </w:pPr>
       <w:r>
-        <w:t>Indices that were identified as redundant in the correlati</w:t>
-      </w:r>
-      <w:r>
-        <w:t xml:space="preserve">on analysis, and subsequently removed, included 1) </w:t>
+        <w:t xml:space="preserve">Indices that were identified as redundant in the correlation analysis, and subsequently removed, included 1) </w:t>
       </w:r>
       <w:r>
         <w:rPr>
@@ -1162,7 +1188,10 @@
         <w:t>SDNN</w:t>
       </w:r>
       <w:r>
-        <w:t xml:space="preserve">); 3) </w:t>
+        <w:t>)</w:t>
+      </w:r>
+      <w:r>
+        <w:t xml:space="preserve">; 3) </w:t>
       </w:r>
       <w:r>
         <w:rPr>
@@ -1249,14 +1278,7 @@
           <w:i/>
           <w:iCs/>
         </w:rPr>
-        <w:t>C</w:t>
-      </w:r>
-      <w:r>
-        <w:rPr>
-          <w:i/>
-          <w:iCs/>
-        </w:rPr>
-        <w:t>2a</w:t>
+        <w:t>C2a</w:t>
       </w:r>
       <w:r>
         <w:t xml:space="preserve">). The indices that were kept were selected based on their higher popularity (e.g., </w:t>
@@ -1269,7 +1291,10 @@
         <w:t>RMSSD</w:t>
       </w:r>
       <w:r>
-        <w:t xml:space="preserve">) or functional meaning (e.g., acceleration for </w:t>
+        <w:t>) or functional meaning (e.g., acceleration for</w:t>
+      </w:r>
+      <w:r>
+        <w:t xml:space="preserve"> </w:t>
       </w:r>
       <w:r>
         <w:rPr>
@@ -1306,24 +1331,86 @@
         <w:t>parameters</w:t>
       </w:r>
       <w:r>
-        <w:t xml:space="preserve"> pac</w:t>
-      </w:r>
-      <w:r>
-        <w:t xml:space="preserve">kage, Lüdecke et al., 2020) and extracted, and each component was treated as a cluster containing indices with the highest loadings. Following a similar optimizing procedure, two solutions of 9 factors and 12 factors were extracted using EFA. See </w:t>
+        <w:t xml:space="preserve"> package, Lüdecke et al., 2020) and extracted, and each component was treated as a cluster containing indices with the highest loadings. Follo</w:t>
+      </w:r>
+      <w:r>
+        <w:t xml:space="preserve">wing a similar optimizing procedure, two solutions of 9 factors and 12 factors were extracted using EFA. See </w:t>
       </w:r>
       <w:r>
         <w:rPr>
           <w:b/>
           <w:bCs/>
         </w:rPr>
-        <w:t>Tables 1-</w:t>
+        <w:t>Tables 1-4</w:t>
+      </w:r>
+      <w:r>
+        <w:t xml:space="preserve"> in </w:t>
+      </w:r>
+      <w:r>
+        <w:rPr>
+          <w:i/>
+          <w:iCs/>
+        </w:rPr>
+        <w:t>Supplementary Material</w:t>
+      </w:r>
+      <w:r>
+        <w:t xml:space="preserve"> for the item loadings of dimension solutions.</w:t>
+      </w:r>
+    </w:p>
+    <w:p>
+      <w:pPr>
+        <w:pStyle w:val="BodyText"/>
+      </w:pPr>
+      <w:r>
+        <w:t>Three optimal structure solutions of 2-cluster, 7-cluster, and 1</w:t>
+      </w:r>
+      <w:r>
+        <w:t xml:space="preserve">0-cluster were identified for k-means clustering (see the </w:t>
+      </w:r>
+      <w:r>
+        <w:rPr>
+          <w:rStyle w:val="VerbatimChar"/>
+        </w:rPr>
+        <w:t>n_clusters</w:t>
+      </w:r>
+      <w:r>
+        <w:t xml:space="preserve"> function in the </w:t>
+      </w:r>
+      <w:r>
+        <w:rPr>
+          <w:i/>
+          <w:iCs/>
+        </w:rPr>
+        <w:t>parameters</w:t>
+      </w:r>
+      <w:r>
+        <w:t xml:space="preserve"> package) and a 3-cluster solution was extracted for k-medoids clustering (see </w:t>
+      </w:r>
+      <w:r>
+        <w:rPr>
+          <w:rStyle w:val="VerbatimChar"/>
+        </w:rPr>
+        <w:t>pamk</w:t>
+      </w:r>
+      <w:r>
+        <w:t xml:space="preserve"> function, Hennig &amp; Imports, 2015). Two hierarchical clustering models were al</w:t>
+      </w:r>
+      <w:r>
+        <w:t xml:space="preserve">so constructed using Euclidean distance method and average linkage method. These bootstrapping-based solutions to cluster selection with a confidence level of 90% and 95% identified 13 and 11 significant clusters respectively (see </w:t>
+      </w:r>
+      <w:r>
+        <w:lastRenderedPageBreak/>
+        <w:t>Suzuki &amp; Shimodaira, 2006</w:t>
+      </w:r>
+      <w:r>
+        <w:t xml:space="preserve">). Other unsupervised clustering approaches, DBSCAN and HDBSCAN, suggested two additional structure solutions of respectively 6 and 15 clusters, and the mixture model yielded a solution of 6 clusters. See </w:t>
       </w:r>
       <w:r>
         <w:rPr>
           <w:b/>
           <w:bCs/>
         </w:rPr>
-        <w:t>4</w:t>
+        <w:t>Figures 1-9</w:t>
       </w:r>
       <w:r>
         <w:t xml:space="preserve"> in </w:t>
@@ -1336,7 +1423,10 @@
         <w:t>Supplementary Material</w:t>
       </w:r>
       <w:r>
-        <w:t xml:space="preserve"> for the item loadings of dimension solutions.</w:t>
+        <w:t xml:space="preserve"> for the clust</w:t>
+      </w:r>
+      <w:r>
+        <w:t>ergrams/ deprograms results of clustering solutions.</w:t>
       </w:r>
     </w:p>
     <w:p>
@@ -1344,55 +1434,47 @@
         <w:pStyle w:val="BodyText"/>
       </w:pPr>
       <w:r>
-        <w:t xml:space="preserve">Three optimal structure solutions of 2-cluster, 7-cluster, and 10-cluster were identified for k-means clustering (see the </w:t>
-      </w:r>
-      <w:r>
-        <w:rPr>
-          <w:rStyle w:val="VerbatimChar"/>
-        </w:rPr>
-        <w:t>n_clusters</w:t>
-      </w:r>
-      <w:r>
-        <w:t xml:space="preserve"> function in the </w:t>
-      </w:r>
-      <w:r>
-        <w:rPr>
-          <w:i/>
-          <w:iCs/>
-        </w:rPr>
-        <w:t>parameters</w:t>
-      </w:r>
-      <w:r>
-        <w:t xml:space="preserve"> package) and a 3-clust</w:t>
-      </w:r>
-      <w:r>
-        <w:t xml:space="preserve">er solution was extracted for k-medoids clustering (see </w:t>
-      </w:r>
-      <w:r>
-        <w:rPr>
-          <w:rStyle w:val="VerbatimChar"/>
-        </w:rPr>
-        <w:t>pamk</w:t>
-      </w:r>
-      <w:r>
-        <w:t xml:space="preserve"> function, Hennig &amp; Imports, 2015). Two hierarchical clustering models were also constructed using Euclidean distance method and average linkage method. These bootstrapping-based solutions to clus</w:t>
-      </w:r>
-      <w:r>
-        <w:t xml:space="preserve">ter selection with a confidence level of 90% and 95% identified 13 and 11 significant clusters respectively (see </w:t>
-      </w:r>
-      <w:r>
-        <w:lastRenderedPageBreak/>
-        <w:t>Suzuki &amp; Shimodaira, 2006). Other unsupervised clustering approaches, DBSCAN and HDBSCAN, suggested two additional structure solutions of respe</w:t>
-      </w:r>
-      <w:r>
-        <w:t xml:space="preserve">ctively 6 and 15 clusters, and the mixture model yielded a solution of 6 clusters. See </w:t>
+        <w:t xml:space="preserve">Finally, two solutions were extracted from the network-based EGA approach using two network estimation algorithms, </w:t>
+      </w:r>
+      <w:r>
+        <w:rPr>
+          <w:i/>
+          <w:iCs/>
+        </w:rPr>
+        <w:t>GLASSO</w:t>
+      </w:r>
+      <w:r>
+        <w:t xml:space="preserve"> and </w:t>
+      </w:r>
+      <w:r>
+        <w:rPr>
+          <w:i/>
+          <w:iCs/>
+        </w:rPr>
+        <w:t>TMFG</w:t>
+      </w:r>
+      <w:r>
+        <w:t xml:space="preserve">, in combination with the </w:t>
+      </w:r>
+      <w:r>
+        <w:rPr>
+          <w:i/>
+          <w:iCs/>
+        </w:rPr>
+        <w:t>louvian</w:t>
+      </w:r>
+      <w:r>
+        <w:t xml:space="preserve"> network community detection algorithm (</w:t>
+      </w:r>
+      <w:r>
+        <w:t xml:space="preserve">H. Golino et al., 2020; H. F. Golino &amp; Epskamp, 2017). The two networks were associated with structure solutions of 7 and 6 clusters respectively. See </w:t>
       </w:r>
       <w:r>
         <w:rPr>
           <w:b/>
           <w:bCs/>
         </w:rPr>
-        <w:t>Figure 1-9</w:t>
+        <w:t>Figures 10-11</w:t>
       </w:r>
       <w:r>
         <w:t xml:space="preserve"> in </w:t>
@@ -1405,7 +1487,7 @@
         <w:t>Supplementary Material</w:t>
       </w:r>
       <w:r>
-        <w:t xml:space="preserve"> for the clustergrams/ deprograms results of clustering solutions.</w:t>
+        <w:t xml:space="preserve"> for the results of network solutions.</w:t>
       </w:r>
     </w:p>
     <w:p>
@@ -1413,347 +1495,292 @@
         <w:pStyle w:val="BodyText"/>
       </w:pPr>
       <w:r>
-        <w:t>Finally, two solutions were extracted from the network-based EGA a</w:t>
-      </w:r>
-      <w:r>
-        <w:t xml:space="preserve">pproach using two network estimation algorithms, </w:t>
-      </w:r>
-      <w:r>
-        <w:rPr>
-          <w:i/>
-          <w:iCs/>
-        </w:rPr>
-        <w:t>GLASSO</w:t>
-      </w:r>
-      <w:r>
-        <w:t xml:space="preserve"> and </w:t>
-      </w:r>
-      <w:r>
-        <w:rPr>
-          <w:i/>
-          <w:iCs/>
-        </w:rPr>
-        <w:t>TMFG</w:t>
-      </w:r>
-      <w:r>
-        <w:t xml:space="preserve">, in combination with the </w:t>
-      </w:r>
-      <w:r>
-        <w:rPr>
-          <w:i/>
-          <w:iCs/>
-        </w:rPr>
-        <w:t>louvian</w:t>
-      </w:r>
-      <w:r>
-        <w:t xml:space="preserve"> network community detection algorithm (H. Golino et al., 2020; Hudson Golino et al., 2020). The two networks were associated with structures of 7 and 6 cluste</w:t>
-      </w:r>
-      <w:r>
-        <w:t xml:space="preserve">rs respectively. See </w:t>
+        <w:t>Using the fifteen structure</w:t>
+      </w:r>
+      <w:r>
+        <w:t xml:space="preserve"> solutions from the aforementioned methods, we computed the probability matrix representing each pair of HRV indices being assigned to the same cluster (see </w:t>
       </w:r>
       <w:r>
         <w:rPr>
           <w:b/>
           <w:bCs/>
         </w:rPr>
-        <w:t>Figure 10-11</w:t>
-      </w:r>
-      <w:r>
-        <w:t xml:space="preserve"> in </w:t>
-      </w:r>
-      <w:r>
-        <w:rPr>
-          <w:i/>
-          <w:iCs/>
-        </w:rPr>
-        <w:t>Supplementary Material</w:t>
-      </w:r>
-      <w:r>
-        <w:t xml:space="preserve"> for the results of network solutions.</w:t>
+        <w:t>Figure 1</w:t>
+      </w:r>
+      <w:r>
+        <w:t xml:space="preserve">). The matrix was inverted to form a distance matrix and submitted to hierarchical cluster </w:t>
+      </w:r>
+      <w:r>
+        <w:t xml:space="preserve">analysis with average linkage method. The results of the </w:t>
+      </w:r>
+      <w:r>
+        <w:rPr>
+          <w:i/>
+          <w:iCs/>
+        </w:rPr>
+        <w:t>meta-clustering</w:t>
+      </w:r>
+      <w:r>
+        <w:t xml:space="preserve"> approach are presented in </w:t>
+      </w:r>
+      <w:r>
+        <w:rPr>
+          <w:b/>
+          <w:bCs/>
+        </w:rPr>
+        <w:t>Figure 2</w:t>
+      </w:r>
+      <w:r>
+        <w:t xml:space="preserve">. The most closely related clusters of indices include the cluster of time-domain indices (e.g., </w:t>
+      </w:r>
+      <w:r>
+        <w:rPr>
+          <w:i/>
+          <w:iCs/>
+        </w:rPr>
+        <w:t>RMSSD</w:t>
+      </w:r>
+      <w:r>
+        <w:t xml:space="preserve">, </w:t>
+      </w:r>
+      <w:r>
+        <w:rPr>
+          <w:i/>
+          <w:iCs/>
+        </w:rPr>
+        <w:t>pNN50</w:t>
+      </w:r>
+      <w:r>
+        <w:t xml:space="preserve">, </w:t>
+      </w:r>
+      <w:r>
+        <w:rPr>
+          <w:i/>
+          <w:iCs/>
+        </w:rPr>
+        <w:t>SDNN</w:t>
+      </w:r>
+      <w:r>
+        <w:t xml:space="preserve">, </w:t>
+      </w:r>
+      <w:r>
+        <w:rPr>
+          <w:i/>
+          <w:iCs/>
+        </w:rPr>
+        <w:t>MadNN</w:t>
+      </w:r>
+      <w:r>
+        <w:t>), the cluster of heart rate asymmetry indices (</w:t>
+      </w:r>
+      <w:r>
+        <w:rPr>
+          <w:i/>
+          <w:iCs/>
+        </w:rPr>
+        <w:t>HRA</w:t>
+      </w:r>
+      <w:r>
+        <w:t xml:space="preserve">; e.g., </w:t>
+      </w:r>
+      <w:r>
+        <w:rPr>
+          <w:i/>
+          <w:iCs/>
+        </w:rPr>
+        <w:t>PAS</w:t>
+      </w:r>
+      <w:r>
+        <w:t xml:space="preserve">, </w:t>
+      </w:r>
+      <w:r>
+        <w:rPr>
+          <w:i/>
+          <w:iCs/>
+        </w:rPr>
+        <w:t>PSS</w:t>
+      </w:r>
+      <w:r>
+        <w:t xml:space="preserve">, </w:t>
+      </w:r>
+      <w:r>
+        <w:rPr>
+          <w:i/>
+          <w:iCs/>
+        </w:rPr>
+        <w:t>PIP</w:t>
+      </w:r>
+      <w:r>
+        <w:t>), the cluster of heart rate fragmentation indices (</w:t>
+      </w:r>
+      <w:r>
+        <w:rPr>
+          <w:i/>
+          <w:iCs/>
+        </w:rPr>
+        <w:t>HRF</w:t>
+      </w:r>
+      <w:r>
+        <w:t>;</w:t>
+      </w:r>
+      <w:r>
+        <w:t xml:space="preserve"> </w:t>
+      </w:r>
+      <w:r>
+        <w:t>e.g.,</w:t>
+      </w:r>
+      <w:r>
+        <w:t xml:space="preserve"> </w:t>
+      </w:r>
+      <w:r>
+        <w:rPr>
+          <w:i/>
+          <w:iCs/>
+        </w:rPr>
+        <w:t>PI</w:t>
+      </w:r>
+      <w:r>
+        <w:t xml:space="preserve">, </w:t>
+      </w:r>
+      <w:r>
+        <w:rPr>
+          <w:i/>
+          <w:iCs/>
+        </w:rPr>
+        <w:t>GI</w:t>
+      </w:r>
+      <w:r>
+        <w:t xml:space="preserve">, </w:t>
+      </w:r>
+      <w:r>
+        <w:rPr>
+          <w:i/>
+          <w:iCs/>
+        </w:rPr>
+        <w:t>AI</w:t>
+      </w:r>
+      <w:r>
+        <w:t xml:space="preserve">), and the cluster of </w:t>
+      </w:r>
+      <w:r>
+        <w:rPr>
+          <w:i/>
+          <w:iCs/>
+        </w:rPr>
+        <w:t>DFA</w:t>
+      </w:r>
+      <w:r>
+        <w:t xml:space="preserve"> indices with the low-frequency indices (e.g., </w:t>
+      </w:r>
+      <w:r>
+        <w:rPr>
+          <w:i/>
+          <w:iCs/>
+        </w:rPr>
+        <w:t>LFHF</w:t>
+      </w:r>
+      <w:r>
+        <w:t xml:space="preserve">, </w:t>
+      </w:r>
+      <w:r>
+        <w:rPr>
+          <w:i/>
+          <w:iCs/>
+        </w:rPr>
+        <w:t>LFn</w:t>
+      </w:r>
+      <w:r>
+        <w:t xml:space="preserve">). The remaining indices, which include the high-frequency indices (e.g., </w:t>
+      </w:r>
+      <w:r>
+        <w:rPr>
+          <w:i/>
+          <w:iCs/>
+        </w:rPr>
+        <w:t>HF</w:t>
+      </w:r>
+      <w:r>
+        <w:t xml:space="preserve">, </w:t>
+      </w:r>
+      <w:r>
+        <w:rPr>
+          <w:i/>
+          <w:iCs/>
+        </w:rPr>
+        <w:t>HFn</w:t>
+      </w:r>
+      <w:r>
+        <w:t xml:space="preserve">) and the different non-linear indices (e.g., </w:t>
+      </w:r>
+      <w:r>
+        <w:rPr>
+          <w:i/>
+          <w:iCs/>
+        </w:rPr>
+        <w:t>CD</w:t>
+      </w:r>
+      <w:r>
+        <w:t xml:space="preserve">, </w:t>
+      </w:r>
+      <w:r>
+        <w:rPr>
+          <w:i/>
+          <w:iCs/>
+        </w:rPr>
+        <w:t>LZC</w:t>
+      </w:r>
+      <w:r>
+        <w:t xml:space="preserve">, </w:t>
+      </w:r>
+      <w:r>
+        <w:rPr>
+          <w:i/>
+          <w:iCs/>
+        </w:rPr>
+        <w:t>SampEn</w:t>
+      </w:r>
+      <w:r>
+        <w:t xml:space="preserve">, </w:t>
+      </w:r>
+      <w:r>
+        <w:rPr>
+          <w:i/>
+          <w:iCs/>
+        </w:rPr>
+        <w:t>FuzzyEn</w:t>
+      </w:r>
+      <w:r>
+        <w:t>) were relati</w:t>
+      </w:r>
+      <w:r>
+        <w:t xml:space="preserve">vely closely related to each other in the final structure. The cluster memberships (Level 2 in </w:t>
+      </w:r>
+      <w:r>
+        <w:rPr>
+          <w:b/>
+          <w:bCs/>
+        </w:rPr>
+        <w:t>Table 1</w:t>
+      </w:r>
+      <w:r>
+        <w:t>) were determined by a vertical height cut at 0.8 and within each cluster, the center was identified as the average value of all members. The relative dis</w:t>
+      </w:r>
+      <w:r>
+        <w:t xml:space="preserve">tances from the center, representing the members’ centrality values or degree of cluster representativeness, were calculated and summarized in </w:t>
+      </w:r>
+      <w:r>
+        <w:rPr>
+          <w:b/>
+          <w:bCs/>
+        </w:rPr>
+        <w:t>Table 1</w:t>
+      </w:r>
+      <w:r>
+        <w:t>.</w:t>
       </w:r>
     </w:p>
     <w:p>
       <w:pPr>
-        <w:pStyle w:val="BodyText"/>
-      </w:pPr>
-      <w:r>
-        <w:t>Using the fifteen structure solutions from the aforementioned methods, we computed the probability matrix representing each pair of HRV indices being assigned</w:t>
-      </w:r>
-      <w:r>
-        <w:t xml:space="preserve"> to the same cluster (see </w:t>
-      </w:r>
-      <w:r>
-        <w:rPr>
-          <w:b/>
-          <w:bCs/>
-        </w:rPr>
-        <w:t>Figure 1</w:t>
-      </w:r>
-      <w:r>
-        <w:t xml:space="preserve">). The matrix was inverted to form a distance matrix and submitted to hierarchical cluster analysis with average linkage method. The results of the </w:t>
-      </w:r>
-      <w:r>
-        <w:rPr>
-          <w:i/>
-          <w:iCs/>
-        </w:rPr>
-        <w:t>meta-clustering</w:t>
-      </w:r>
-      <w:r>
-        <w:t xml:space="preserve"> approach are presented in </w:t>
-      </w:r>
-      <w:r>
-        <w:rPr>
-          <w:b/>
-          <w:bCs/>
-        </w:rPr>
-        <w:t>Figure 2</w:t>
-      </w:r>
-      <w:r>
-        <w:t xml:space="preserve">. The most closely related clusters of indices include the cluster of time-domain indices (e.g., </w:t>
-      </w:r>
-      <w:r>
-        <w:rPr>
-          <w:i/>
-          <w:iCs/>
-        </w:rPr>
-        <w:t>RMSSD</w:t>
-      </w:r>
-      <w:r>
-        <w:t xml:space="preserve">, </w:t>
-      </w:r>
-      <w:r>
-        <w:rPr>
-          <w:i/>
-          <w:iCs/>
-        </w:rPr>
-        <w:t>pNN50</w:t>
-      </w:r>
-      <w:r>
-        <w:t xml:space="preserve">, </w:t>
-      </w:r>
-      <w:r>
-        <w:rPr>
-          <w:i/>
-          <w:iCs/>
-        </w:rPr>
-        <w:t>SDNN</w:t>
-      </w:r>
-      <w:r>
-        <w:t xml:space="preserve">, </w:t>
-      </w:r>
-      <w:r>
-        <w:rPr>
-          <w:i/>
-          <w:iCs/>
-        </w:rPr>
-        <w:t>MadNN</w:t>
-      </w:r>
-      <w:r>
-        <w:t>), the cluster of heart rate asymmetry indices (</w:t>
-      </w:r>
-      <w:r>
-        <w:rPr>
-          <w:i/>
-          <w:iCs/>
-        </w:rPr>
-        <w:t>HRA</w:t>
-      </w:r>
-      <w:r>
-        <w:t xml:space="preserve">; e.g., </w:t>
-      </w:r>
-      <w:r>
-        <w:rPr>
-          <w:i/>
-          <w:iCs/>
-        </w:rPr>
-        <w:t>PAS</w:t>
-      </w:r>
-      <w:r>
-        <w:t xml:space="preserve">, </w:t>
-      </w:r>
-      <w:r>
-        <w:rPr>
-          <w:i/>
-          <w:iCs/>
-        </w:rPr>
-        <w:t>PSS</w:t>
-      </w:r>
-      <w:r>
-        <w:t xml:space="preserve">, </w:t>
-      </w:r>
-      <w:r>
-        <w:rPr>
-          <w:i/>
-          <w:iCs/>
-        </w:rPr>
-        <w:t>PIP</w:t>
-      </w:r>
-      <w:r>
-        <w:t>), the cluster of heart rate fragmentation indices (</w:t>
-      </w:r>
-      <w:r>
-        <w:rPr>
-          <w:i/>
-          <w:iCs/>
-        </w:rPr>
-        <w:t>HRF</w:t>
-      </w:r>
-      <w:r>
-        <w:t>; e.g.,</w:t>
-      </w:r>
-      <w:r>
-        <w:t xml:space="preserve"> </w:t>
-      </w:r>
-      <w:r>
-        <w:rPr>
-          <w:i/>
-          <w:iCs/>
-        </w:rPr>
-        <w:t>PI</w:t>
-      </w:r>
-      <w:r>
-        <w:t xml:space="preserve">, </w:t>
-      </w:r>
-      <w:r>
-        <w:rPr>
-          <w:i/>
-          <w:iCs/>
-        </w:rPr>
-        <w:t>GI</w:t>
-      </w:r>
-      <w:r>
-        <w:t xml:space="preserve">, </w:t>
-      </w:r>
-      <w:r>
-        <w:rPr>
-          <w:i/>
-          <w:iCs/>
-        </w:rPr>
-        <w:t>AI</w:t>
-      </w:r>
-      <w:r>
-        <w:t xml:space="preserve">), and the cluster of </w:t>
-      </w:r>
-      <w:r>
-        <w:rPr>
-          <w:i/>
-          <w:iCs/>
-        </w:rPr>
-        <w:t>DFA</w:t>
-      </w:r>
-      <w:r>
-        <w:t xml:space="preserve"> indices with the low-frequency indices (e.g., </w:t>
-      </w:r>
-      <w:r>
-        <w:rPr>
-          <w:i/>
-          <w:iCs/>
-        </w:rPr>
-        <w:t>LFHF</w:t>
-      </w:r>
-      <w:r>
-        <w:t xml:space="preserve">, </w:t>
-      </w:r>
-      <w:r>
-        <w:rPr>
-          <w:i/>
-          <w:iCs/>
-        </w:rPr>
-        <w:t>LFn</w:t>
-      </w:r>
-      <w:r>
-        <w:t xml:space="preserve">). The remaining indices, which include the high-frequency indices (e.g., </w:t>
-      </w:r>
-      <w:r>
-        <w:rPr>
-          <w:i/>
-          <w:iCs/>
-        </w:rPr>
-        <w:t>HF</w:t>
-      </w:r>
-      <w:r>
-        <w:t xml:space="preserve">, </w:t>
-      </w:r>
-      <w:r>
-        <w:rPr>
-          <w:i/>
-          <w:iCs/>
-        </w:rPr>
-        <w:t>HFn</w:t>
-      </w:r>
-      <w:r>
-        <w:t xml:space="preserve">) and the different non-linear indices (e.g., </w:t>
-      </w:r>
-      <w:r>
-        <w:rPr>
-          <w:i/>
-          <w:iCs/>
-        </w:rPr>
-        <w:t>CD</w:t>
-      </w:r>
-      <w:r>
-        <w:t xml:space="preserve">, </w:t>
-      </w:r>
-      <w:r>
-        <w:rPr>
-          <w:i/>
-          <w:iCs/>
-        </w:rPr>
-        <w:t>LZC</w:t>
-      </w:r>
-      <w:r>
-        <w:t xml:space="preserve">, </w:t>
-      </w:r>
-      <w:r>
-        <w:rPr>
-          <w:i/>
-          <w:iCs/>
-        </w:rPr>
-        <w:t>SampEn</w:t>
-      </w:r>
-      <w:r>
-        <w:t xml:space="preserve">, </w:t>
-      </w:r>
-      <w:r>
-        <w:rPr>
-          <w:i/>
-          <w:iCs/>
-        </w:rPr>
-        <w:t>FuzzyEn</w:t>
-      </w:r>
-      <w:r>
-        <w:t>) were relati</w:t>
-      </w:r>
-      <w:r>
-        <w:t xml:space="preserve">vely closely related to each other in the final structure. The cluster memberships (Level 2 in </w:t>
-      </w:r>
-      <w:r>
-        <w:rPr>
-          <w:b/>
-          <w:bCs/>
-        </w:rPr>
-        <w:t>Table 1</w:t>
-      </w:r>
-      <w:r>
-        <w:t>) were determined by a vertical height cut at 0.8 and within each cluster, the center was identified as the average value of all members. The relative dis</w:t>
-      </w:r>
-      <w:r>
-        <w:t xml:space="preserve">tances from the center, representing the members’ centrality values or degree of cluster representativeness, were calculated and summarized in </w:t>
-      </w:r>
-      <w:r>
-        <w:rPr>
-          <w:b/>
-          <w:bCs/>
-        </w:rPr>
-        <w:t>Table 1</w:t>
-      </w:r>
-      <w:r>
-        <w:t>.</w:t>
-      </w:r>
-    </w:p>
-    <w:p>
-      <w:pPr>
         <w:pStyle w:val="CaptionedFigure"/>
       </w:pPr>
       <w:r>
@@ -1762,7 +1789,7 @@
         </w:rPr>
         <w:lastRenderedPageBreak/>
         <w:drawing>
-          <wp:inline distT="0" distB="0" distL="0" distR="0" wp14:anchorId="709D9112" wp14:editId="67D345BD">
+          <wp:inline distT="0" distB="0" distL="0" distR="0" wp14:anchorId="49DDBD36" wp14:editId="5AB0A060">
             <wp:extent cx="5969000" cy="4476750"/>
             <wp:effectExtent l="0" t="0" r="0" b="0"/>
             <wp:docPr id="1" name="Picture" descr="Figure 1.   Probability Matrix that represents the probability of each pair of HRV indices being assigned to the same cluster. The probability can take any value from 0, which indicates that no solution assigned the two indices to the same cluster, to 1, which indicates that all solutions suggested the two indices belong to the same group. The absolute proximity of every variable with itself is represented by the main diagonal in red (probability = 1). From the heatmap, we can see a clear structure of 6 clusters, corresponding to the Level 2 groupings in Table 1, emerged. As compared to the other clusters, the two big clusters in the centre of the heatmap, “absolute” and “relative,” are less clear."/>
@@ -1846,15 +1873,7 @@
       <w:bookmarkEnd w:id="3"/>
       <w:r>
         <w:lastRenderedPageBreak/>
-        <w:t xml:space="preserve">Table 1: A summary of HRV indices according to their respective cluster memberships in the final meta-clustering solution, together with their centrality values which were quantified as their relative distances from the respective cluster </w:t>
-      </w:r>
-      <w:proofErr w:type="spellStart"/>
-      <w:r>
-        <w:t>centres</w:t>
-      </w:r>
-      <w:proofErr w:type="spellEnd"/>
-      <w:r>
-        <w:t xml:space="preserve"> (Level 2 clusters).</w:t>
+        <w:t>Table 1: A summary of HRV indices according to their respective cluster memberships in the final meta-clustering solution, together with their centrality values which were quantified as their relative distances from the respective cluster centres (Level 2 clusters).</w:t>
       </w:r>
     </w:p>
     <w:tbl>
@@ -1865,11 +1884,11 @@
         <w:tblLook w:val="0020" w:firstRow="1" w:lastRow="0" w:firstColumn="0" w:lastColumn="0" w:noHBand="0" w:noVBand="0"/>
       </w:tblPr>
       <w:tblGrid>
-        <w:gridCol w:w="1773"/>
-        <w:gridCol w:w="1888"/>
-        <w:gridCol w:w="1161"/>
-        <w:gridCol w:w="3480"/>
-        <w:gridCol w:w="989"/>
+        <w:gridCol w:w="1814"/>
+        <w:gridCol w:w="1931"/>
+        <w:gridCol w:w="1188"/>
+        <w:gridCol w:w="3561"/>
+        <w:gridCol w:w="1011"/>
       </w:tblGrid>
       <w:tr>
         <w:trPr>
@@ -2075,7 +2094,6 @@
                 <w:szCs w:val="18"/>
               </w:rPr>
             </w:pPr>
-            <w:proofErr w:type="spellStart"/>
             <w:r>
               <w:rPr>
                 <w:sz w:val="18"/>
@@ -2083,7 +2101,6 @@
               </w:rPr>
               <w:t>ApEn</w:t>
             </w:r>
-            <w:proofErr w:type="spellEnd"/>
           </w:p>
         </w:tc>
         <w:tc>
@@ -2337,7 +2354,6 @@
                 <w:szCs w:val="18"/>
               </w:rPr>
             </w:pPr>
-            <w:proofErr w:type="spellStart"/>
             <w:r>
               <w:rPr>
                 <w:sz w:val="18"/>
@@ -2345,7 +2361,6 @@
               </w:rPr>
               <w:t>MeanNN</w:t>
             </w:r>
-            <w:proofErr w:type="spellEnd"/>
           </w:p>
         </w:tc>
         <w:tc>
@@ -2469,7 +2484,6 @@
                 <w:szCs w:val="18"/>
               </w:rPr>
             </w:pPr>
-            <w:proofErr w:type="spellStart"/>
             <w:r>
               <w:rPr>
                 <w:sz w:val="18"/>
@@ -2477,7 +2491,6 @@
               </w:rPr>
               <w:t>MedianNN</w:t>
             </w:r>
-            <w:proofErr w:type="spellEnd"/>
           </w:p>
         </w:tc>
         <w:tc>
@@ -2735,7 +2748,6 @@
                 <w:szCs w:val="18"/>
               </w:rPr>
             </w:pPr>
-            <w:proofErr w:type="spellStart"/>
             <w:r>
               <w:rPr>
                 <w:sz w:val="18"/>
@@ -2743,7 +2755,6 @@
               </w:rPr>
               <w:t>MadNN</w:t>
             </w:r>
-            <w:proofErr w:type="spellEnd"/>
           </w:p>
         </w:tc>
         <w:tc>
@@ -3536,31 +3547,13 @@
                 <w:szCs w:val="18"/>
               </w:rPr>
             </w:pPr>
-            <w:proofErr w:type="spellStart"/>
-            <w:r>
-              <w:rPr>
-                <w:sz w:val="18"/>
-                <w:szCs w:val="18"/>
-              </w:rPr>
-              <w:t>MadNN</w:t>
-            </w:r>
-            <w:proofErr w:type="spellEnd"/>
-            <w:r>
-              <w:rPr>
-                <w:sz w:val="18"/>
-                <w:szCs w:val="18"/>
-              </w:rPr>
-              <w:t xml:space="preserve"> divided by </w:t>
-            </w:r>
-            <w:proofErr w:type="spellStart"/>
-            <w:r>
-              <w:rPr>
-                <w:sz w:val="18"/>
-                <w:szCs w:val="18"/>
-              </w:rPr>
-              <w:t>MedianNN</w:t>
-            </w:r>
-            <w:proofErr w:type="spellEnd"/>
+            <w:r>
+              <w:rPr>
+                <w:sz w:val="18"/>
+                <w:szCs w:val="18"/>
+              </w:rPr>
+              <w:t>MadNN divided by MedianNN</w:t>
+            </w:r>
           </w:p>
         </w:tc>
         <w:tc>
@@ -3669,17 +3662,8 @@
                 <w:sz w:val="18"/>
                 <w:szCs w:val="18"/>
               </w:rPr>
-              <w:t xml:space="preserve">SDNN divided by </w:t>
-            </w:r>
-            <w:proofErr w:type="spellStart"/>
-            <w:r>
-              <w:rPr>
-                <w:sz w:val="18"/>
-                <w:szCs w:val="18"/>
-              </w:rPr>
-              <w:t>MeanNN</w:t>
-            </w:r>
-            <w:proofErr w:type="spellEnd"/>
+              <w:t>SDNN divided by MeanNN</w:t>
+            </w:r>
           </w:p>
         </w:tc>
         <w:tc>
@@ -3904,23 +3888,7 @@
                 <w:sz w:val="18"/>
                 <w:szCs w:val="18"/>
               </w:rPr>
-              <w:t xml:space="preserve">The spread of NN intervals on the </w:t>
-            </w:r>
-            <w:proofErr w:type="spellStart"/>
-            <w:r>
-              <w:rPr>
-                <w:sz w:val="18"/>
-                <w:szCs w:val="18"/>
-              </w:rPr>
-              <w:t>Poincaré</w:t>
-            </w:r>
-            <w:proofErr w:type="spellEnd"/>
-            <w:r>
-              <w:rPr>
-                <w:sz w:val="18"/>
-                <w:szCs w:val="18"/>
-              </w:rPr>
-              <w:t xml:space="preserve"> plot along the line of identity.</w:t>
+              <w:t>The spread of NN intervals on the Poincaré plot along the line of identity.</w:t>
             </w:r>
           </w:p>
         </w:tc>
@@ -4044,23 +4012,7 @@
                 <w:sz w:val="18"/>
                 <w:szCs w:val="18"/>
               </w:rPr>
-              <w:t xml:space="preserve">Area of ellipse in </w:t>
-            </w:r>
-            <w:proofErr w:type="spellStart"/>
-            <w:r>
-              <w:rPr>
-                <w:sz w:val="18"/>
-                <w:szCs w:val="18"/>
-              </w:rPr>
-              <w:t>Poincaré</w:t>
-            </w:r>
-            <w:proofErr w:type="spellEnd"/>
-            <w:r>
-              <w:rPr>
-                <w:sz w:val="18"/>
-                <w:szCs w:val="18"/>
-              </w:rPr>
-              <w:t xml:space="preserve"> plot</w:t>
+              <w:t>Area of ellipse in Poincaré plot</w:t>
             </w:r>
           </w:p>
         </w:tc>
@@ -4213,7 +4165,6 @@
                 <w:szCs w:val="18"/>
               </w:rPr>
             </w:pPr>
-            <w:proofErr w:type="spellStart"/>
             <w:r>
               <w:rPr>
                 <w:sz w:val="18"/>
@@ -4221,7 +4172,6 @@
               </w:rPr>
               <w:t>FuzzyEn</w:t>
             </w:r>
-            <w:proofErr w:type="spellEnd"/>
           </w:p>
         </w:tc>
         <w:tc>
@@ -4441,7 +4391,6 @@
                 <w:szCs w:val="18"/>
               </w:rPr>
             </w:pPr>
-            <w:proofErr w:type="spellStart"/>
             <w:r>
               <w:rPr>
                 <w:sz w:val="18"/>
@@ -4449,7 +4398,6 @@
               </w:rPr>
               <w:t>SampEn</w:t>
             </w:r>
-            <w:proofErr w:type="spellEnd"/>
           </w:p>
         </w:tc>
         <w:tc>
@@ -4998,17 +4946,25 @@
                 <w:sz w:val="18"/>
                 <w:szCs w:val="18"/>
               </w:rPr>
-              <w:t xml:space="preserve">DFA a1 </w:t>
-            </w:r>
-            <w:proofErr w:type="spellStart"/>
-            <w:r>
-              <w:rPr>
-                <w:sz w:val="18"/>
-                <w:szCs w:val="18"/>
-              </w:rPr>
-              <w:t>ExpMean</w:t>
-            </w:r>
-            <w:proofErr w:type="spellEnd"/>
+              <w:t xml:space="preserve">DFA </w:t>
+            </w:r>
+            <m:oMath>
+              <m:r>
+                <w:rPr>
+                  <w:rFonts w:ascii="Cambria Math" w:hAnsi="Cambria Math" w:cs="Times New Roman"/>
+                  <w:sz w:val="18"/>
+                  <w:szCs w:val="18"/>
+                </w:rPr>
+                <m:t>α</m:t>
+              </m:r>
+            </m:oMath>
+            <w:r>
+              <w:rPr>
+                <w:sz w:val="18"/>
+                <w:szCs w:val="18"/>
+              </w:rPr>
+              <w:t>1 ExpMean</w:t>
+            </w:r>
           </w:p>
         </w:tc>
         <w:tc>
@@ -5030,23 +4986,21 @@
                 <w:sz w:val="18"/>
                 <w:szCs w:val="18"/>
               </w:rPr>
-              <w:t xml:space="preserve">The MDFA corresponding to short-term correlation. </w:t>
-            </w:r>
-            <w:proofErr w:type="spellStart"/>
-            <w:r>
-              <w:rPr>
-                <w:sz w:val="18"/>
-                <w:szCs w:val="18"/>
-              </w:rPr>
-              <w:t>ExpMean</w:t>
-            </w:r>
-            <w:proofErr w:type="spellEnd"/>
-            <w:r>
-              <w:rPr>
-                <w:sz w:val="18"/>
-                <w:szCs w:val="18"/>
-              </w:rPr>
-              <w:t xml:space="preserve"> is the mean of singularity exponents</w:t>
+              <w:t>The M</w:t>
+            </w:r>
+            <w:r>
+              <w:rPr>
+                <w:sz w:val="18"/>
+                <w:szCs w:val="18"/>
+              </w:rPr>
+              <w:t>F</w:t>
+            </w:r>
+            <w:r>
+              <w:rPr>
+                <w:sz w:val="18"/>
+                <w:szCs w:val="18"/>
+              </w:rPr>
+              <w:t>DFA corresponding to short-term correlation. ExpMean is the mean of singularity exponents</w:t>
             </w:r>
           </w:p>
         </w:tc>
@@ -5463,17 +5417,25 @@
                 <w:sz w:val="18"/>
                 <w:szCs w:val="18"/>
               </w:rPr>
-              <w:t xml:space="preserve">DFA a1 </w:t>
-            </w:r>
-            <w:proofErr w:type="spellStart"/>
-            <w:r>
-              <w:rPr>
-                <w:sz w:val="18"/>
-                <w:szCs w:val="18"/>
-              </w:rPr>
-              <w:t>ExpRange</w:t>
-            </w:r>
-            <w:proofErr w:type="spellEnd"/>
+              <w:t xml:space="preserve">DFA </w:t>
+            </w:r>
+            <m:oMath>
+              <m:r>
+                <w:rPr>
+                  <w:rFonts w:ascii="Cambria Math" w:hAnsi="Cambria Math" w:cs="Times New Roman"/>
+                  <w:sz w:val="18"/>
+                  <w:szCs w:val="18"/>
+                </w:rPr>
+                <m:t>α</m:t>
+              </m:r>
+            </m:oMath>
+            <w:r>
+              <w:rPr>
+                <w:sz w:val="18"/>
+                <w:szCs w:val="18"/>
+              </w:rPr>
+              <w:t>1 ExpRange</w:t>
+            </w:r>
           </w:p>
         </w:tc>
         <w:tc>
@@ -5495,23 +5457,21 @@
                 <w:sz w:val="18"/>
                 <w:szCs w:val="18"/>
               </w:rPr>
-              <w:t xml:space="preserve">The MDFA corresponding to short-term correlation. </w:t>
-            </w:r>
-            <w:proofErr w:type="spellStart"/>
-            <w:r>
-              <w:rPr>
-                <w:sz w:val="18"/>
-                <w:szCs w:val="18"/>
-              </w:rPr>
-              <w:t>ExpRange</w:t>
-            </w:r>
-            <w:proofErr w:type="spellEnd"/>
-            <w:r>
-              <w:rPr>
-                <w:sz w:val="18"/>
-                <w:szCs w:val="18"/>
-              </w:rPr>
-              <w:t xml:space="preserve"> is the range of singularity exponents</w:t>
+              <w:t>The M</w:t>
+            </w:r>
+            <w:r>
+              <w:rPr>
+                <w:sz w:val="18"/>
+                <w:szCs w:val="18"/>
+              </w:rPr>
+              <w:t>F</w:t>
+            </w:r>
+            <w:r>
+              <w:rPr>
+                <w:sz w:val="18"/>
+                <w:szCs w:val="18"/>
+              </w:rPr>
+              <w:t>DFA corresponding to short-term correlation. ExpRange is the range of singularity exponents</w:t>
             </w:r>
           </w:p>
         </w:tc>
@@ -5598,17 +5558,33 @@
                 <w:sz w:val="18"/>
                 <w:szCs w:val="18"/>
               </w:rPr>
-              <w:t xml:space="preserve">DFA a2 </w:t>
-            </w:r>
-            <w:proofErr w:type="spellStart"/>
-            <w:r>
-              <w:rPr>
-                <w:sz w:val="18"/>
-                <w:szCs w:val="18"/>
-              </w:rPr>
+              <w:t xml:space="preserve">DFA </w:t>
+            </w:r>
+            <m:oMath>
+              <m:r>
+                <w:rPr>
+                  <w:rFonts w:ascii="Cambria Math" w:hAnsi="Cambria Math" w:cs="Times New Roman"/>
+                  <w:sz w:val="18"/>
+                  <w:szCs w:val="18"/>
+                </w:rPr>
+                <m:t>α</m:t>
+              </m:r>
+            </m:oMath>
+            <w:r>
+              <w:rPr>
+                <w:sz w:val="18"/>
+                <w:szCs w:val="18"/>
+              </w:rPr>
+              <w:t xml:space="preserve">2 </w:t>
+            </w:r>
+            <w:r>
+              <w:rPr>
+                <w:sz w:val="18"/>
+                <w:szCs w:val="18"/>
+              </w:rPr>
+              <w:lastRenderedPageBreak/>
               <w:t>DimMean</w:t>
             </w:r>
-            <w:proofErr w:type="spellEnd"/>
           </w:p>
         </w:tc>
         <w:tc>
@@ -5630,6 +5606,7 @@
                 <w:sz w:val="18"/>
                 <w:szCs w:val="18"/>
               </w:rPr>
+              <w:lastRenderedPageBreak/>
               <w:t>The</w:t>
             </w:r>
             <w:r>
@@ -5644,7 +5621,21 @@
                 <w:sz w:val="18"/>
                 <w:szCs w:val="18"/>
               </w:rPr>
-              <w:t>MDFA</w:t>
+              <w:t>M</w:t>
+            </w:r>
+            <w:r>
+              <w:rPr>
+                <w:sz w:val="18"/>
+                <w:szCs w:val="18"/>
+              </w:rPr>
+              <w:t>F</w:t>
+            </w:r>
+            <w:r>
+              <w:rPr>
+                <w:sz w:val="18"/>
+                <w:szCs w:val="18"/>
+              </w:rPr>
+              <w:t>DFA</w:t>
             </w:r>
             <w:r>
               <w:rPr>
@@ -5658,23 +5649,29 @@
                 <w:sz w:val="18"/>
                 <w:szCs w:val="18"/>
               </w:rPr>
-              <w:t xml:space="preserve">corresponding to long-term correlations. </w:t>
-            </w:r>
-            <w:proofErr w:type="spellStart"/>
-            <w:r>
-              <w:rPr>
-                <w:sz w:val="18"/>
-                <w:szCs w:val="18"/>
-              </w:rPr>
-              <w:t>Dimmean</w:t>
-            </w:r>
-            <w:proofErr w:type="spellEnd"/>
-            <w:r>
-              <w:rPr>
-                <w:sz w:val="18"/>
-                <w:szCs w:val="18"/>
-              </w:rPr>
-              <w:t xml:space="preserve"> is the mean of singularity dimensions</w:t>
+              <w:t xml:space="preserve">corresponding to long-term </w:t>
+            </w:r>
+            <w:r>
+              <w:rPr>
+                <w:sz w:val="18"/>
+                <w:szCs w:val="18"/>
+              </w:rPr>
+              <w:lastRenderedPageBreak/>
+              <w:t>correlations. Dim</w:t>
+            </w:r>
+            <w:r>
+              <w:rPr>
+                <w:sz w:val="18"/>
+                <w:szCs w:val="18"/>
+              </w:rPr>
+              <w:t>M</w:t>
+            </w:r>
+            <w:r>
+              <w:rPr>
+                <w:sz w:val="18"/>
+                <w:szCs w:val="18"/>
+              </w:rPr>
+              <w:t>ean is the mean of singularity dimensions</w:t>
             </w:r>
           </w:p>
         </w:tc>
@@ -5697,6 +5694,7 @@
                 <w:sz w:val="18"/>
                 <w:szCs w:val="18"/>
               </w:rPr>
+              <w:lastRenderedPageBreak/>
               <w:t>15.8</w:t>
             </w:r>
           </w:p>
@@ -5759,7 +5757,6 @@
                 <w:szCs w:val="18"/>
               </w:rPr>
             </w:pPr>
-            <w:proofErr w:type="spellStart"/>
             <w:r>
               <w:rPr>
                 <w:sz w:val="18"/>
@@ -5767,7 +5764,6 @@
               </w:rPr>
               <w:t>LnHF</w:t>
             </w:r>
-            <w:proofErr w:type="spellEnd"/>
           </w:p>
         </w:tc>
         <w:tc>
@@ -6033,7 +6029,6 @@
                 <w:szCs w:val="18"/>
               </w:rPr>
             </w:pPr>
-            <w:proofErr w:type="spellStart"/>
             <w:r>
               <w:rPr>
                 <w:sz w:val="18"/>
@@ -6041,7 +6036,6 @@
               </w:rPr>
               <w:t>LFn</w:t>
             </w:r>
-            <w:proofErr w:type="spellEnd"/>
           </w:p>
         </w:tc>
         <w:tc>
@@ -6156,7 +6150,24 @@
                 <w:sz w:val="18"/>
                 <w:szCs w:val="18"/>
               </w:rPr>
-              <w:t>DFA a1</w:t>
+              <w:t xml:space="preserve">DFA </w:t>
+            </w:r>
+            <m:oMath>
+              <m:r>
+                <w:rPr>
+                  <w:rFonts w:ascii="Cambria Math" w:hAnsi="Cambria Math" w:cs="Times New Roman"/>
+                  <w:sz w:val="18"/>
+                  <w:szCs w:val="18"/>
+                </w:rPr>
+                <m:t>α</m:t>
+              </m:r>
+            </m:oMath>
+            <w:r>
+              <w:rPr>
+                <w:sz w:val="18"/>
+                <w:szCs w:val="18"/>
+              </w:rPr>
+              <w:t>1</w:t>
             </w:r>
           </w:p>
         </w:tc>
@@ -6179,17 +6190,8 @@
                 <w:sz w:val="18"/>
                 <w:szCs w:val="18"/>
               </w:rPr>
-              <w:t xml:space="preserve">The DFA corresponding to short-term </w:t>
-            </w:r>
-            <w:proofErr w:type="spellStart"/>
-            <w:r>
-              <w:rPr>
-                <w:sz w:val="18"/>
-                <w:szCs w:val="18"/>
-              </w:rPr>
-              <w:t>corrleation</w:t>
-            </w:r>
-            <w:proofErr w:type="spellEnd"/>
+              <w:t>The DFA corresponding to short-term correlation</w:t>
+            </w:r>
           </w:p>
         </w:tc>
         <w:tc>
@@ -6275,7 +6277,24 @@
                 <w:sz w:val="18"/>
                 <w:szCs w:val="18"/>
               </w:rPr>
-              <w:t>DFA a2</w:t>
+              <w:t xml:space="preserve">DFA </w:t>
+            </w:r>
+            <m:oMath>
+              <m:r>
+                <w:rPr>
+                  <w:rFonts w:ascii="Cambria Math" w:hAnsi="Cambria Math" w:cs="Times New Roman"/>
+                  <w:sz w:val="18"/>
+                  <w:szCs w:val="18"/>
+                </w:rPr>
+                <m:t>α</m:t>
+              </m:r>
+            </m:oMath>
+            <w:r>
+              <w:rPr>
+                <w:sz w:val="18"/>
+                <w:szCs w:val="18"/>
+              </w:rPr>
+              <w:t>2</w:t>
             </w:r>
           </w:p>
         </w:tc>
@@ -6495,17 +6514,25 @@
                 <w:sz w:val="18"/>
                 <w:szCs w:val="18"/>
               </w:rPr>
-              <w:t xml:space="preserve">DFA a2 </w:t>
-            </w:r>
-            <w:proofErr w:type="spellStart"/>
-            <w:r>
-              <w:rPr>
-                <w:sz w:val="18"/>
-                <w:szCs w:val="18"/>
-              </w:rPr>
-              <w:t>DimRange</w:t>
-            </w:r>
-            <w:proofErr w:type="spellEnd"/>
+              <w:t xml:space="preserve">DFA </w:t>
+            </w:r>
+            <m:oMath>
+              <m:r>
+                <w:rPr>
+                  <w:rFonts w:ascii="Cambria Math" w:hAnsi="Cambria Math" w:cs="Times New Roman"/>
+                  <w:sz w:val="18"/>
+                  <w:szCs w:val="18"/>
+                </w:rPr>
+                <m:t>α</m:t>
+              </m:r>
+            </m:oMath>
+            <w:r>
+              <w:rPr>
+                <w:sz w:val="18"/>
+                <w:szCs w:val="18"/>
+              </w:rPr>
+              <w:t>2 DimRange</w:t>
+            </w:r>
           </w:p>
         </w:tc>
         <w:tc>
@@ -6527,23 +6554,21 @@
                 <w:sz w:val="18"/>
                 <w:szCs w:val="18"/>
               </w:rPr>
-              <w:t xml:space="preserve">The MDFA corresponding to long-term correlation. </w:t>
-            </w:r>
-            <w:proofErr w:type="spellStart"/>
-            <w:r>
-              <w:rPr>
-                <w:sz w:val="18"/>
-                <w:szCs w:val="18"/>
-              </w:rPr>
-              <w:t>DimRange</w:t>
-            </w:r>
-            <w:proofErr w:type="spellEnd"/>
-            <w:r>
-              <w:rPr>
-                <w:sz w:val="18"/>
-                <w:szCs w:val="18"/>
-              </w:rPr>
-              <w:t xml:space="preserve"> is the range of singularity dimensions</w:t>
+              <w:t>The M</w:t>
+            </w:r>
+            <w:r>
+              <w:rPr>
+                <w:sz w:val="18"/>
+                <w:szCs w:val="18"/>
+              </w:rPr>
+              <w:t>F</w:t>
+            </w:r>
+            <w:r>
+              <w:rPr>
+                <w:sz w:val="18"/>
+                <w:szCs w:val="18"/>
+              </w:rPr>
+              <w:t>DFA corresponding to long-term correlation. DimRange is the range of singularity dimensions</w:t>
             </w:r>
           </w:p>
         </w:tc>
@@ -6763,23 +6788,7 @@
                 <w:sz w:val="18"/>
                 <w:szCs w:val="18"/>
               </w:rPr>
-              <w:t xml:space="preserve">The ratio between </w:t>
-            </w:r>
-            <w:proofErr w:type="gramStart"/>
-            <w:r>
-              <w:rPr>
-                <w:sz w:val="18"/>
-                <w:szCs w:val="18"/>
-              </w:rPr>
-              <w:t>short and long term</w:t>
-            </w:r>
-            <w:proofErr w:type="gramEnd"/>
-            <w:r>
-              <w:rPr>
-                <w:sz w:val="18"/>
-                <w:szCs w:val="18"/>
-              </w:rPr>
-              <w:t xml:space="preserve"> fluctuations of the NN intervals</w:t>
+              <w:t>The ratio between short and long term fluctuations of the NN intervals</w:t>
             </w:r>
           </w:p>
         </w:tc>
@@ -6866,17 +6875,25 @@
                 <w:sz w:val="18"/>
                 <w:szCs w:val="18"/>
               </w:rPr>
-              <w:t xml:space="preserve">DFA a2 </w:t>
-            </w:r>
-            <w:proofErr w:type="spellStart"/>
-            <w:r>
-              <w:rPr>
-                <w:sz w:val="18"/>
-                <w:szCs w:val="18"/>
-              </w:rPr>
-              <w:t>ExpMean</w:t>
-            </w:r>
-            <w:proofErr w:type="spellEnd"/>
+              <w:t xml:space="preserve">DFA </w:t>
+            </w:r>
+            <m:oMath>
+              <m:r>
+                <w:rPr>
+                  <w:rFonts w:ascii="Cambria Math" w:hAnsi="Cambria Math" w:cs="Times New Roman"/>
+                  <w:sz w:val="18"/>
+                  <w:szCs w:val="18"/>
+                </w:rPr>
+                <m:t>α</m:t>
+              </m:r>
+            </m:oMath>
+            <w:r>
+              <w:rPr>
+                <w:sz w:val="18"/>
+                <w:szCs w:val="18"/>
+              </w:rPr>
+              <w:t>2 ExpMean</w:t>
+            </w:r>
           </w:p>
         </w:tc>
         <w:tc>
@@ -6898,23 +6915,21 @@
                 <w:sz w:val="18"/>
                 <w:szCs w:val="18"/>
               </w:rPr>
-              <w:t xml:space="preserve">The MDFA corresponding to long-term correlation. </w:t>
-            </w:r>
-            <w:proofErr w:type="spellStart"/>
-            <w:r>
-              <w:rPr>
-                <w:sz w:val="18"/>
-                <w:szCs w:val="18"/>
-              </w:rPr>
-              <w:t>ExpMean</w:t>
-            </w:r>
-            <w:proofErr w:type="spellEnd"/>
-            <w:r>
-              <w:rPr>
-                <w:sz w:val="18"/>
-                <w:szCs w:val="18"/>
-              </w:rPr>
-              <w:t xml:space="preserve"> is the mean of singularity exponents</w:t>
+              <w:t>The M</w:t>
+            </w:r>
+            <w:r>
+              <w:rPr>
+                <w:sz w:val="18"/>
+                <w:szCs w:val="18"/>
+              </w:rPr>
+              <w:t>F</w:t>
+            </w:r>
+            <w:r>
+              <w:rPr>
+                <w:sz w:val="18"/>
+                <w:szCs w:val="18"/>
+              </w:rPr>
+              <w:t>DFA corresponding to long-term correlation. ExpMean is the mean of singularity exponents</w:t>
             </w:r>
           </w:p>
         </w:tc>
@@ -7001,17 +7016,25 @@
                 <w:sz w:val="18"/>
                 <w:szCs w:val="18"/>
               </w:rPr>
-              <w:t xml:space="preserve">DFA a1 </w:t>
-            </w:r>
-            <w:proofErr w:type="spellStart"/>
-            <w:r>
-              <w:rPr>
-                <w:sz w:val="18"/>
-                <w:szCs w:val="18"/>
-              </w:rPr>
-              <w:t>DimMean</w:t>
-            </w:r>
-            <w:proofErr w:type="spellEnd"/>
+              <w:t xml:space="preserve">DFA </w:t>
+            </w:r>
+            <m:oMath>
+              <m:r>
+                <w:rPr>
+                  <w:rFonts w:ascii="Cambria Math" w:hAnsi="Cambria Math" w:cs="Times New Roman"/>
+                  <w:sz w:val="18"/>
+                  <w:szCs w:val="18"/>
+                </w:rPr>
+                <m:t>α</m:t>
+              </m:r>
+            </m:oMath>
+            <w:r>
+              <w:rPr>
+                <w:sz w:val="18"/>
+                <w:szCs w:val="18"/>
+              </w:rPr>
+              <w:t>1 DimMean</w:t>
+            </w:r>
           </w:p>
         </w:tc>
         <w:tc>
@@ -7033,23 +7056,21 @@
                 <w:sz w:val="18"/>
                 <w:szCs w:val="18"/>
               </w:rPr>
-              <w:t xml:space="preserve">The MDFA corresponding to short-term correlation. </w:t>
-            </w:r>
-            <w:proofErr w:type="spellStart"/>
-            <w:r>
-              <w:rPr>
-                <w:sz w:val="18"/>
-                <w:szCs w:val="18"/>
-              </w:rPr>
-              <w:t>DimMean</w:t>
-            </w:r>
-            <w:proofErr w:type="spellEnd"/>
-            <w:r>
-              <w:rPr>
-                <w:sz w:val="18"/>
-                <w:szCs w:val="18"/>
-              </w:rPr>
-              <w:t xml:space="preserve"> is the mean of singularity dimensions</w:t>
+              <w:t>The M</w:t>
+            </w:r>
+            <w:r>
+              <w:rPr>
+                <w:sz w:val="18"/>
+                <w:szCs w:val="18"/>
+              </w:rPr>
+              <w:t>F</w:t>
+            </w:r>
+            <w:r>
+              <w:rPr>
+                <w:sz w:val="18"/>
+                <w:szCs w:val="18"/>
+              </w:rPr>
+              <w:t>DFA corresponding to short-term correlation. DimMean is the mean of singularity dimensions</w:t>
             </w:r>
           </w:p>
         </w:tc>
@@ -7136,17 +7157,25 @@
                 <w:sz w:val="18"/>
                 <w:szCs w:val="18"/>
               </w:rPr>
-              <w:t xml:space="preserve">DFA a2 </w:t>
-            </w:r>
-            <w:proofErr w:type="spellStart"/>
-            <w:r>
-              <w:rPr>
-                <w:sz w:val="18"/>
-                <w:szCs w:val="18"/>
-              </w:rPr>
-              <w:t>ExpRange</w:t>
-            </w:r>
-            <w:proofErr w:type="spellEnd"/>
+              <w:t xml:space="preserve">DFA </w:t>
+            </w:r>
+            <m:oMath>
+              <m:r>
+                <w:rPr>
+                  <w:rFonts w:ascii="Cambria Math" w:hAnsi="Cambria Math" w:cs="Times New Roman"/>
+                  <w:sz w:val="18"/>
+                  <w:szCs w:val="18"/>
+                </w:rPr>
+                <m:t>α</m:t>
+              </m:r>
+            </m:oMath>
+            <w:r>
+              <w:rPr>
+                <w:sz w:val="18"/>
+                <w:szCs w:val="18"/>
+              </w:rPr>
+              <w:t>2 ExpRange</w:t>
+            </w:r>
           </w:p>
         </w:tc>
         <w:tc>
@@ -7168,23 +7197,21 @@
                 <w:sz w:val="18"/>
                 <w:szCs w:val="18"/>
               </w:rPr>
-              <w:t xml:space="preserve">The MDFA corresponding to long-term correlation. </w:t>
-            </w:r>
-            <w:proofErr w:type="spellStart"/>
-            <w:r>
-              <w:rPr>
-                <w:sz w:val="18"/>
-                <w:szCs w:val="18"/>
-              </w:rPr>
-              <w:t>ExpRange</w:t>
-            </w:r>
-            <w:proofErr w:type="spellEnd"/>
-            <w:r>
-              <w:rPr>
-                <w:sz w:val="18"/>
-                <w:szCs w:val="18"/>
-              </w:rPr>
-              <w:t xml:space="preserve"> is the range of singularity exponents</w:t>
+              <w:t>The M</w:t>
+            </w:r>
+            <w:r>
+              <w:rPr>
+                <w:sz w:val="18"/>
+                <w:szCs w:val="18"/>
+              </w:rPr>
+              <w:t>F</w:t>
+            </w:r>
+            <w:r>
+              <w:rPr>
+                <w:sz w:val="18"/>
+                <w:szCs w:val="18"/>
+              </w:rPr>
+              <w:t>DFA corresponding to long-term correlation. ExpRange is the range of singularity exponents</w:t>
             </w:r>
           </w:p>
         </w:tc>
@@ -7294,23 +7321,7 @@
                 <w:sz w:val="18"/>
                 <w:szCs w:val="18"/>
               </w:rPr>
-              <w:t xml:space="preserve">The Cardiac </w:t>
-            </w:r>
-            <w:proofErr w:type="spellStart"/>
-            <w:r>
-              <w:rPr>
-                <w:sz w:val="18"/>
-                <w:szCs w:val="18"/>
-              </w:rPr>
-              <w:t>Symapathetic</w:t>
-            </w:r>
-            <w:proofErr w:type="spellEnd"/>
-            <w:r>
-              <w:rPr>
-                <w:sz w:val="18"/>
-                <w:szCs w:val="18"/>
-              </w:rPr>
-              <w:t xml:space="preserve"> Index (modified)</w:t>
+              <w:t>The Cardiac Sympathetic Index (modified)</w:t>
             </w:r>
           </w:p>
         </w:tc>
@@ -7395,7 +7406,6 @@
                 <w:szCs w:val="18"/>
               </w:rPr>
             </w:pPr>
-            <w:proofErr w:type="spellStart"/>
             <w:r>
               <w:rPr>
                 <w:sz w:val="18"/>
@@ -7403,7 +7413,6 @@
               </w:rPr>
               <w:t>HFn</w:t>
             </w:r>
-            <w:proofErr w:type="spellEnd"/>
           </w:p>
         </w:tc>
         <w:tc>
@@ -8332,17 +8341,25 @@
                 <w:sz w:val="18"/>
                 <w:szCs w:val="18"/>
               </w:rPr>
-              <w:t xml:space="preserve">DFA a1 </w:t>
-            </w:r>
-            <w:proofErr w:type="spellStart"/>
-            <w:r>
-              <w:rPr>
-                <w:sz w:val="18"/>
-                <w:szCs w:val="18"/>
-              </w:rPr>
-              <w:t>DimRange</w:t>
-            </w:r>
-            <w:proofErr w:type="spellEnd"/>
+              <w:t xml:space="preserve">DFA </w:t>
+            </w:r>
+            <m:oMath>
+              <m:r>
+                <w:rPr>
+                  <w:rFonts w:ascii="Cambria Math" w:hAnsi="Cambria Math" w:cs="Times New Roman"/>
+                  <w:sz w:val="18"/>
+                  <w:szCs w:val="18"/>
+                </w:rPr>
+                <m:t>α</m:t>
+              </m:r>
+            </m:oMath>
+            <w:r>
+              <w:rPr>
+                <w:sz w:val="18"/>
+                <w:szCs w:val="18"/>
+              </w:rPr>
+              <w:t>1 DimRange</w:t>
+            </w:r>
           </w:p>
         </w:tc>
         <w:tc>
@@ -8367,23 +8384,21 @@
                 <w:sz w:val="18"/>
                 <w:szCs w:val="18"/>
               </w:rPr>
-              <w:t xml:space="preserve">The MDFA corresponding to short-term correlation. </w:t>
-            </w:r>
-            <w:proofErr w:type="spellStart"/>
-            <w:r>
-              <w:rPr>
-                <w:sz w:val="18"/>
-                <w:szCs w:val="18"/>
-              </w:rPr>
-              <w:t>DimRange</w:t>
-            </w:r>
-            <w:proofErr w:type="spellEnd"/>
-            <w:r>
-              <w:rPr>
-                <w:sz w:val="18"/>
-                <w:szCs w:val="18"/>
-              </w:rPr>
-              <w:t xml:space="preserve"> is the range of singularity dimensions</w:t>
+              <w:t>The M</w:t>
+            </w:r>
+            <w:r>
+              <w:rPr>
+                <w:sz w:val="18"/>
+                <w:szCs w:val="18"/>
+              </w:rPr>
+              <w:t>F</w:t>
+            </w:r>
+            <w:r>
+              <w:rPr>
+                <w:sz w:val="18"/>
+                <w:szCs w:val="18"/>
+              </w:rPr>
+              <w:t>DFA corresponding to short-term correlation. DimRange is the range of singularity dimensions</w:t>
             </w:r>
           </w:p>
         </w:tc>
@@ -9000,10 +9015,6 @@
       </w:pPr>
       <w:r>
         <w:lastRenderedPageBreak/>
-        <w:t>3</w:t>
-      </w:r>
-      <w:r>
-        <w:tab/>
         <w:t>Discussion</w:t>
       </w:r>
     </w:p>
@@ -9050,10 +9061,10 @@
           <w:noProof/>
         </w:rPr>
         <w:drawing>
-          <wp:inline distT="0" distB="0" distL="0" distR="0" wp14:anchorId="2F275A93" wp14:editId="13CA76FF">
+          <wp:inline distT="0" distB="0" distL="0" distR="0" wp14:anchorId="450561F6" wp14:editId="7A8BE119">
             <wp:extent cx="5969000" cy="3581400"/>
             <wp:effectExtent l="0" t="0" r="0" b="0"/>
-            <wp:docPr id="2" name="Picture" descr="Figure 2.   Meta-Clustering Hierarchical Structure. The Level 1 clusters, determined at a vertical height cut of 0.9, include Distribution, Frequency/Complexity and Harmony. The Level 2 clusters, determined at a vertical height cut of 0.8, include Dispersion, Centrality, Absolute, Relative, Fragmentation and Asymmetry. The Level 3 clusters were only determined for groups where literature corrborates the associations between the indices. The hierarchical links are grey for associations that are less clear. The colors and the sizes of the nodes are according to their Level 2 groupings and their centrality values respectively; the bigger the nodes, the closer the indices to the cluster centres and the more representative they are of the indices’s shared characteristics."/>
+            <wp:docPr id="2" name="Picture" descr="Figure 2.   Meta-Clustering Hierarchical Structure. The Level 1 clusters, determined at a vertical height cut of 0.9, include Distribution, Frequency/Complexity and Harmony. The Level 2 clusters, determined at a vertical height cut of 0.8, include Dispersion, Centrality, Absolute, Relative, Fragmentation and Asymmetry. The Level 3 clusters were only determined for groups where literature corroborates the associations between the indices. The hierarchical links are grey for associations that are less clear. The colors and the sizes of the nodes are according to their Level 2 groupings and their centrality values respectively; the bigger the nodes, the closer the indices to the cluster centres and the more representative they are of the indices’ shared characteristics."/>
             <wp:cNvGraphicFramePr/>
             <a:graphic xmlns:a="http://schemas.openxmlformats.org/drawingml/2006/main">
               <a:graphicData uri="http://schemas.openxmlformats.org/drawingml/2006/picture">
@@ -9121,13 +9132,13 @@
       </w:r>
       <w:r>
         <w:lastRenderedPageBreak/>
-        <w:t>where literature corrborates the associations between the</w:t>
-      </w:r>
-      <w:r>
-        <w:t xml:space="preserve"> indices. The hierarchical links are grey for associations that are less clear. The colors and the sizes of the nodes are according to their Level 2 groupings and their centrality values respectively; the bigger the nodes, the closer the indices to the clu</w:t>
-      </w:r>
-      <w:r>
-        <w:t>ster centres and the more representative they are of the indices’s shared characteristics.</w:t>
+        <w:t>where literature corroborates the associations between th</w:t>
+      </w:r>
+      <w:r>
+        <w:t>e indices. The hierarchical links are grey for associations that are less clear. The colors and the sizes of the nodes are according to their Level 2 groupings and their centrality values respectively; the bigger the nodes, the closer the indices to the cl</w:t>
+      </w:r>
+      <w:r>
+        <w:t>uster centres and the more representative they are of the indices’ shared characteristics.</w:t>
       </w:r>
     </w:p>
     <w:p>
@@ -9237,7 +9248,7 @@
         <w:t xml:space="preserve"> are dispersion indices that are more robust against extreme v</w:t>
       </w:r>
       <w:r>
-        <w:t xml:space="preserve">alues (Pham et al., 2021), are closer to the geometrical-based index </w:t>
+        <w:t xml:space="preserve">alues (Pham et al., 2021), and are closer to the geometrical-based index </w:t>
       </w:r>
       <w:r>
         <w:rPr>
@@ -9277,10 +9288,10 @@
         <w:t>SD2</w:t>
       </w:r>
       <w:r>
-        <w:t>, which are more sensitive to outliers (Leys et al., 2013), are in close proximity to each other. Indices that focus on the difference between successive NN i</w:t>
-      </w:r>
-      <w:r>
-        <w:t xml:space="preserve">ntervals, such as </w:t>
+        <w:t xml:space="preserve">, which are more sensitive to outliers (Leys et al., 2013), are in close proximity to each other. Indices that focus on the difference between successive </w:t>
+      </w:r>
+      <w:r>
+        <w:t xml:space="preserve">NN intervals, such as </w:t>
       </w:r>
       <w:r>
         <w:rPr>
@@ -9619,10 +9630,10 @@
         <w:t>PAS</w:t>
       </w:r>
       <w:r>
-        <w:t xml:space="preserve"> quantifying a sub-type of fragmentation that is not always accordant with the other values (Costa et al., 2017), we recommend </w:t>
-      </w:r>
-      <w:r>
-        <w:t xml:space="preserve">reporting </w:t>
+        <w:t xml:space="preserve"> quantifies a sub-type of fragmentation that is not always accordant with the other values (Costa et al., 2017), we recommend r</w:t>
+      </w:r>
+      <w:r>
+        <w:t xml:space="preserve">eporting </w:t>
       </w:r>
       <w:r>
         <w:rPr>
@@ -9642,7 +9653,7 @@
         <w:t>HRF</w:t>
       </w:r>
       <w:r>
-        <w:t xml:space="preserve"> indices to more comprehensively capture the nature of fragmentation.</w:t>
+        <w:t xml:space="preserve"> index to more comprehensively capture the nature of fragmentation.</w:t>
       </w:r>
     </w:p>
     <w:p>
@@ -9651,10 +9662,10 @@
       </w:pPr>
       <w:r>
         <w:lastRenderedPageBreak/>
-        <w:t>The third high-level cluster comprises mainly frequency-domain and complexity-based HRV indices, and is henceforth descriptively labelled as “frequ</w:t>
-      </w:r>
-      <w:r>
-        <w:t xml:space="preserve">ency/complexity.” The high level of similarity between </w:t>
+        <w:t>The third high-level cluster comprises mainly frequency-domain and complexity-based HRV indices, and is henceforth descriptively labelled as “frequenc</w:t>
+      </w:r>
+      <w:r>
+        <w:t xml:space="preserve">y/complexity.” The high level of similarity between </w:t>
       </w:r>
       <w:r>
         <w:rPr>
@@ -9664,10 +9675,10 @@
         <w:t>DFA</w:t>
       </w:r>
       <w:r>
-        <w:t xml:space="preserve"> and frequency-weighted spectral indices align with previous literature that has theoretically demonstrated and empirically verified their proximity (Captur et al., 2017; Francis et al., 2002; Lense</w:t>
-      </w:r>
-      <w:r>
-        <w:t xml:space="preserve">n et al., 2020; Young &amp; Benton, 2015). Specifically, </w:t>
+        <w:t xml:space="preserve"> and frequency-weighted spectral indices aligns with previous literature that has theoretically demonstrated and empirically verified their proximity (Captur et al., 2017; Francis et al., 2002; Lensen </w:t>
+      </w:r>
+      <w:r>
+        <w:t xml:space="preserve">et al., 2020; Young &amp; Benton, 2015). Specifically, the </w:t>
       </w:r>
       <m:oMath>
         <m:r>
@@ -9704,7 +9715,7 @@
         <w:t>LFHF</w:t>
       </w:r>
       <w:r>
-        <w:t xml:space="preserve">) in the signal and </w:t>
+        <w:t xml:space="preserve">) in the signal, and the </w:t>
       </w:r>
       <m:oMath>
         <m:r>
@@ -9721,10 +9732,10 @@
         </m:r>
       </m:oMath>
       <w:r>
-        <w:t xml:space="preserve"> component to that of very-low-frequency variabilities (Ca</w:t>
-      </w:r>
-      <w:r>
-        <w:t xml:space="preserve">ptur et al., 2017; Francis et al., 2002). Nevertheless, due to the constraint of recording lengths, </w:t>
+        <w:t xml:space="preserve"> component to that of very-low-frequency variabilit</w:t>
+      </w:r>
+      <w:r>
+        <w:t xml:space="preserve">ies (Captur et al., 2017; Francis et al., 2002). Nevertheless, due to the constraint of recording lengths, </w:t>
       </w:r>
       <w:r>
         <w:rPr>
@@ -9761,23 +9772,23 @@
         <w:t>DFA</w:t>
       </w:r>
       <w:r>
-        <w:t xml:space="preserve"> and low-frequency components also inc</w:t>
-      </w:r>
-      <w:r>
-        <w:t xml:space="preserve">ludes some </w:t>
-      </w:r>
-      <w:r>
-        <w:rPr>
-          <w:i/>
-          <w:iCs/>
-        </w:rPr>
-        <w:t>MDFA</w:t>
-      </w:r>
-      <w:r>
-        <w:t xml:space="preserve"> indices such as multi-fractal dimensional ranges and dimensional means. These indices are relatively new quantifications of HRV, and thus future studies should attempt to explore them in tandem with more traditional HRV indices to better un</w:t>
-      </w:r>
-      <w:r>
-        <w:t xml:space="preserve">derstand the underlying reason for these observed relationships. Except for three entropy-based measures - </w:t>
+        <w:t xml:space="preserve"> and low-frequency components a</w:t>
+      </w:r>
+      <w:r>
+        <w:t xml:space="preserve">lso includes some </w:t>
+      </w:r>
+      <w:r>
+        <w:rPr>
+          <w:i/>
+          <w:iCs/>
+        </w:rPr>
+        <w:t>MF-DFA</w:t>
+      </w:r>
+      <w:r>
+        <w:t xml:space="preserve"> indices such as multi-fractal dimensional ranges and dimensional means. These indices are relatively new quantifications of HRV, and thus future studies should attempt to explore them in tandem with more traditional HRV indices to </w:t>
+      </w:r>
+      <w:r>
+        <w:t xml:space="preserve">better understand the underlying reason for these observed relationships. Except for three entropy-based measures - </w:t>
       </w:r>
       <w:r>
         <w:rPr>
@@ -9807,13 +9818,13 @@
         <w:t>MSE</w:t>
       </w:r>
       <w:r>
-        <w:t xml:space="preserve"> - which seem to be more related to the centrality-based indices in the core variability features, all complexity-based indices a</w:t>
-      </w:r>
-      <w:r>
-        <w:t>ppear to fall within this frequency-complexity cluster. To our knowledge, given the novelty of complexity-based indices in the study of HRV, only one study has examined their relationships with other HRV indices. In line with our results, Rohila and Sharma</w:t>
-      </w:r>
-      <w:r>
-        <w:t xml:space="preserve"> (2020a) similarly observed a strong association between frequency-based and complexity-based measures. Further investigation is thus needed to understand the origins underlying their stable associations.</w:t>
+        <w:t xml:space="preserve"> - which seem to be more related to the centrality-based indices in the core variability features, all complexity-based </w:t>
+      </w:r>
+      <w:r>
+        <w:t>indices appear to fall within this frequency-complexity cluster. To our knowledge, given the novelty of complexity-based indices in the study of HRV, only one study has examined their relationships with other HRV indices. In line with our results, Rohila a</w:t>
+      </w:r>
+      <w:r>
+        <w:t>nd Sharma (2020a) similarly observed a strong association between frequency-based and complexity-based measures. Further investigation is thus needed to understand the origins underlying their stable associations.</w:t>
       </w:r>
     </w:p>
     <w:p>
@@ -9821,32 +9832,32 @@
         <w:pStyle w:val="BodyText"/>
       </w:pPr>
       <w:r>
-        <w:t>A few limitations have to be underlined. Firstly, t</w:t>
-      </w:r>
-      <w:r>
-        <w:t xml:space="preserve">he lack of data with very long recordings limited the exploration of indices sensitive to very slow rhythms. Additionally, there were substantial discrepancies in the recording lengths of the different databases used. Although </w:t>
+        <w:t>A few limitations have to be underlined. F</w:t>
+      </w:r>
+      <w:r>
+        <w:t xml:space="preserve">irstly, the lack of data with very long recordings limited the exploration of indices sensitive to very slow rhythms. Additionally, there were substantial discrepancies in the recording lengths of the different databases used. Although </w:t>
       </w:r>
       <w:r>
         <w:lastRenderedPageBreak/>
-        <w:t>recording length can affect t</w:t>
-      </w:r>
-      <w:r>
-        <w:t>he quality and accuracy of several HRV indices (Chou et al., 2021), our data analysis assumed - by design - that the relationship between indices is invariant across time (i.e., that the proximity of two indices does not change for short and long recording</w:t>
-      </w:r>
-      <w:r>
-        <w:t>s). Although this assumption seems mathematically justified, the alternative hypothesis remains an avenue opened for exploration. Secondly, the databases involved participants with different characteristics (in terms of health or demographic variables). Si</w:t>
-      </w:r>
-      <w:r>
-        <w:t>milarly, this is not an issue in and of itself, as our study was focused on the relationship between indices, rather than between (groups of) individuals. It is, however, also not impossible that the relationship between indices (and thus, the cluster stru</w:t>
-      </w:r>
-      <w:r>
-        <w:t>cture) might marginally change in specific populations (e.g., severe heart diseases), and such speculations could be investigated in further studies. Finally, we treated each clustering approach and solution equally and assigned equal weights to the differ</w:t>
-      </w:r>
-      <w:r>
-        <w:t>ent methods in our final meta-clustering model. Future studies providing evidence that some approaches are inherently better or worse for the analysis of these physiological indices could be integrated within a meta-clustering approach by assigning differe</w:t>
-      </w:r>
-      <w:r>
-        <w:t>nt weights to different methods, based on prior knowledge, that was unfortunately not available for the current study.</w:t>
+        <w:t>recording length can</w:t>
+      </w:r>
+      <w:r>
+        <w:t xml:space="preserve"> affect the quality and accuracy of several HRV indices (Chou et al., 2021), our data analysis assumed - by design - that the relationship between indices is invariant across time (i.e., that the proximity of two indices does not change for short and long </w:t>
+      </w:r>
+      <w:r>
+        <w:t>recordings). Although this assumption seems mathematically justified, the alternative hypothesis remains an avenue opened for exploration. Secondly, the databases involved participants with different characteristics (in terms of health or demographic varia</w:t>
+      </w:r>
+      <w:r>
+        <w:t>bles). Similarly, this is not an issue in and of itself, as our study was focused on the relationship between indices, rather than between (groups of) individuals. It is, however, also not impossible that the relationship between indices (and thus, the clu</w:t>
+      </w:r>
+      <w:r>
+        <w:t>ster structure) might marginally change in specific populations (e.g., severe heart diseases), and such speculations could be investigated in further studies. Finally, we treated each clustering approach and solution equally and assigned equal weights to t</w:t>
+      </w:r>
+      <w:r>
+        <w:t>he different methods in our final meta-clustering model. Future studies providing evidence that some approaches are inherently better or worse for the analysis of these physiological indices could be integrated within a meta-clustering approach by assignin</w:t>
+      </w:r>
+      <w:r>
+        <w:t>g different weights to different methods, based on prior knowledge, that was unfortunately not available for the current study.</w:t>
       </w:r>
     </w:p>
     <w:p>
@@ -9854,26 +9865,26 @@
         <w:pStyle w:val="BodyText"/>
       </w:pPr>
       <w:r>
-        <w:t>In conclusion, this study aimed at describing the structure and relationships between the multitude of existing HRV indices, to provide u</w:t>
-      </w:r>
-      <w:r>
-        <w:t>sers and readers with empirical evidence as to the latent dimensions that these indices capture, and guidelines as to which to prioritize. Indeed, given that resource-intensive efforts are needed to compute and discuss results related to every single HRV m</w:t>
-      </w:r>
-      <w:r>
-        <w:t xml:space="preserve">easure, most studies opt to report a few of them, often without a clear justification for their choice of indices. Such a conundrum can benefit from a greater in-depth understanding of the relationships between the HRV indices, which could, in turn, allow </w:t>
-      </w:r>
-      <w:r>
-        <w:t xml:space="preserve">more informed selections of HRV index specific to research- or clinical-oriented purposes. By recognizing the similarities and differences across these indices, groups of measures could be identified based on </w:t>
+        <w:t xml:space="preserve">In conclusion, this study aimed at describing the structure and relationships between the multitude of existing HRV indices, to </w:t>
+      </w:r>
+      <w:r>
+        <w:t>provide users and readers with empirical evidence as to the latent dimensions that these indices capture, and guidelines as to which to prioritize. Indeed, given that resource-intensive efforts are needed to compute and discuss results related to every sin</w:t>
+      </w:r>
+      <w:r>
+        <w:t>gle HRV measure, most studies opt to report a few of them, often without a clear justification for their choice of indices. Such a conundrum can benefit from a greater in-depth understanding of the relationships between the HRV indices, which could, in tur</w:t>
+      </w:r>
+      <w:r>
+        <w:t xml:space="preserve">n, allow more informed selections of HRV indices specific to research- or clinical-oriented purposes. By recognizing the similarities and differences across these indices, groups of measures could be identified based on </w:t>
       </w:r>
       <w:r>
         <w:lastRenderedPageBreak/>
-        <w:t>their ability to provide distinct information a</w:t>
-      </w:r>
-      <w:r>
-        <w:t>bout the underlying HRV characteristics. Our work here establishes a framework that could guide the development of a more parsimonious categorization of HRV indices based on their actual level of similarity or shared physiological origins, above and beyond</w:t>
-      </w:r>
-      <w:r>
-        <w:t xml:space="preserve"> their mathematical origins and associations.</w:t>
+        <w:t>their ability to provide distinct in</w:t>
+      </w:r>
+      <w:r>
+        <w:t>formation about the underlying HRV characteristics. Our work here establishes a framework that could guide the development of a more parsimonious categorization of HRV indices based on their actual level of similarity or shared physiological origins, above</w:t>
+      </w:r>
+      <w:r>
+        <w:t xml:space="preserve"> and beyond their mathematical origins and associations.</w:t>
       </w:r>
     </w:p>
     <w:p>
@@ -9883,10 +9894,6 @@
       <w:bookmarkStart w:id="5" w:name="author-contributions"/>
       <w:bookmarkEnd w:id="4"/>
       <w:r>
-        <w:t>4</w:t>
-      </w:r>
-      <w:r>
-        <w:tab/>
         <w:t>Author Contributions</w:t>
       </w:r>
     </w:p>
@@ -9905,10 +9912,6 @@
       <w:bookmarkStart w:id="6" w:name="funding"/>
       <w:bookmarkEnd w:id="5"/>
       <w:r>
-        <w:t>5</w:t>
-      </w:r>
-      <w:r>
-        <w:tab/>
         <w:t>Funding</w:t>
       </w:r>
     </w:p>
@@ -9930,10 +9933,6 @@
       <w:bookmarkStart w:id="7" w:name="conflict-of-interest-statement"/>
       <w:bookmarkEnd w:id="6"/>
       <w:r>
-        <w:t>6</w:t>
-      </w:r>
-      <w:r>
-        <w:tab/>
         <w:t>Conflict of Interest Statement</w:t>
       </w:r>
     </w:p>
@@ -9958,10 +9957,6 @@
       <w:bookmarkEnd w:id="7"/>
       <w:r>
         <w:lastRenderedPageBreak/>
-        <w:t>7</w:t>
-      </w:r>
-      <w:r>
-        <w:tab/>
         <w:t>References</w:t>
       </w:r>
     </w:p>
@@ -10724,20 +10719,20 @@
       <w:pPr>
         <w:pStyle w:val="Bibliography"/>
       </w:pPr>
-      <w:bookmarkStart w:id="33" w:name="ref-golino2020eganet"/>
+      <w:bookmarkStart w:id="33" w:name="ref-Golino_2017"/>
       <w:bookmarkEnd w:id="32"/>
       <w:r>
-        <w:t>Golino, H., Christensen, A., &amp; Mou</w:t>
-      </w:r>
-      <w:r>
-        <w:t xml:space="preserve">lder, R. (2020). EGAnet: Exploratory graph analysis: A framework for estimating the number of dimensions in multivariate data using network psychometrics. </w:t>
-      </w:r>
-      <w:r>
-        <w:rPr>
-          <w:i/>
-          <w:iCs/>
-        </w:rPr>
-        <w:t>R Package Version 0.9</w:t>
+        <w:t>Golino, H. F., &amp; Epskamp, S. (2017</w:t>
+      </w:r>
+      <w:r>
+        <w:t xml:space="preserve">). Exploratory graph analysis: A new approach for estimating the number of dimensions in psychological research. </w:t>
+      </w:r>
+      <w:r>
+        <w:rPr>
+          <w:i/>
+          <w:iCs/>
+        </w:rPr>
+        <w:t>PLOS ONE</w:t>
       </w:r>
       <w:r>
         <w:t xml:space="preserve">, </w:t>
@@ -10747,23 +10742,31 @@
           <w:i/>
           <w:iCs/>
         </w:rPr>
-        <w:t>2</w:t>
-      </w:r>
-      <w:r>
-        <w:t>.</w:t>
-      </w:r>
+        <w:t>12</w:t>
+      </w:r>
+      <w:r>
+        <w:t xml:space="preserve">(6), e0174035. </w:t>
+      </w:r>
+      <w:hyperlink r:id="rId14">
+        <w:r>
+          <w:rPr>
+            <w:rStyle w:val="Hyperlink"/>
+          </w:rPr>
+          <w:t>https://doi.org/10.1371/journal.pone.0174035</w:t>
+        </w:r>
+      </w:hyperlink>
     </w:p>
     <w:p>
       <w:pPr>
         <w:pStyle w:val="Bibliography"/>
       </w:pPr>
-      <w:bookmarkStart w:id="34" w:name="ref-golino2020investigating"/>
+      <w:bookmarkStart w:id="34" w:name="ref-Golino_2020"/>
       <w:bookmarkEnd w:id="33"/>
       <w:r>
-        <w:t>Golino, Hudson, Shi, D., Christensen, A. P., Garrido, L. E., Nieto, M. D., Sadana, R., Thiyagarajan, J. A., &amp; Martinez-Molina, A. (2020). Investigating the performance of exploratory graph analysis and traditional techniques to identify the number of laten</w:t>
-      </w:r>
-      <w:r>
-        <w:t xml:space="preserve">t factors: A simulation and tutorial. </w:t>
+        <w:t>Golino, H., Shi, D., Christensen, A. P., Garrido, L. E., Nieto, M. D., Sadana, R., Thiyagarajan, J. A., &amp; Martinez-Molina, A. (2020). Investigating the performance of exploratory graph analysis and traditional techniques to identify the number of latent fa</w:t>
+      </w:r>
+      <w:r>
+        <w:t xml:space="preserve">ctors: A simulation and tutorial. </w:t>
       </w:r>
       <w:r>
         <w:rPr>
@@ -10783,8 +10786,16 @@
         <w:t>25</w:t>
       </w:r>
       <w:r>
-        <w:t>(3), 292.</w:t>
-      </w:r>
+        <w:t xml:space="preserve">(3), 292–320. </w:t>
+      </w:r>
+      <w:hyperlink r:id="rId15">
+        <w:r>
+          <w:rPr>
+            <w:rStyle w:val="Hyperlink"/>
+          </w:rPr>
+          <w:t>https://doi.org/10.1037/met0000255</w:t>
+        </w:r>
+      </w:hyperlink>
     </w:p>
     <w:p>
       <w:pPr>
@@ -10793,21 +10804,17 @@
       <w:bookmarkStart w:id="35" w:name="ref-guzik2013obstructive"/>
       <w:bookmarkEnd w:id="34"/>
       <w:r>
-        <w:t xml:space="preserve">Guzik, P., Piskorski, J., Awan, K., Krauze, T., Fitzpatrick, M., &amp; Baranchuk, A. (2013). Obstructive sleep apnea and heart rate asymmetry microstructure during sleep. </w:t>
-      </w:r>
-      <w:r>
-        <w:rPr>
-          <w:i/>
-          <w:iCs/>
-        </w:rPr>
-        <w:t>Clinical Autonom</w:t>
-      </w:r>
-      <w:r>
-        <w:rPr>
-          <w:i/>
-          <w:iCs/>
-        </w:rPr>
-        <w:t>ic Research</w:t>
+        <w:t>Guzik, P., Piskorski, J., Awan, K., Krauze, T., Fitzpatrick, M., &amp; Baranchuk, A. (2013). Obstr</w:t>
+      </w:r>
+      <w:r>
+        <w:t xml:space="preserve">uctive sleep apnea and heart rate asymmetry microstructure during sleep. </w:t>
+      </w:r>
+      <w:r>
+        <w:rPr>
+          <w:i/>
+          <w:iCs/>
+        </w:rPr>
+        <w:t>Clinical Autonomic Research</w:t>
       </w:r>
       <w:r>
         <w:t xml:space="preserve">, </w:t>
@@ -10830,10 +10837,10 @@
       <w:bookmarkStart w:id="36" w:name="ref-guzik2007correlations"/>
       <w:bookmarkEnd w:id="35"/>
       <w:r>
-        <w:t>Guzik, P., Piskorski, J., Krauze, T., Schneider, R., Wesseling, K. H., Wykretowicz, A., &amp; Wysocki, H. (2007). Correlations between poincare plot and conventional heart rate variability parameters assessed during paced breathing.</w:t>
-      </w:r>
-      <w:r>
-        <w:t xml:space="preserve"> </w:t>
+        <w:t>Guzik, P., Piskorski, J., Krauze, T., Schneider, R., Wesseling, K. H., Wykretowicz, A., &amp; Wysocki, H. (2007). Correlations between poincare</w:t>
+      </w:r>
+      <w:r>
+        <w:t xml:space="preserve"> plot and conventional heart rate variability parameters assessed during paced breathing. </w:t>
       </w:r>
       <w:r>
         <w:rPr>
@@ -10861,7 +10868,14 @@
           <w:i/>
           <w:iCs/>
         </w:rPr>
-        <w:t>Heart rate asymmetry by poincaré plots of RR intervals</w:t>
+        <w:t>Heart rate asymmetry by poi</w:t>
+      </w:r>
+      <w:r>
+        <w:rPr>
+          <w:i/>
+          <w:iCs/>
+        </w:rPr>
+        <w:t>ncaré plots of RR intervals</w:t>
       </w:r>
       <w:r>
         <w:t>.</w:t>
@@ -10874,10 +10888,7 @@
       <w:bookmarkStart w:id="38" w:name="ref-hayano2019pitfalls"/>
       <w:bookmarkEnd w:id="37"/>
       <w:r>
-        <w:t>Hayano, J., &amp; Yuda, E. (2019). Pitfalls of assessment of aut</w:t>
-      </w:r>
-      <w:r>
-        <w:t xml:space="preserve">onomic function by heart rate variability. </w:t>
+        <w:t xml:space="preserve">Hayano, J., &amp; Yuda, E. (2019). Pitfalls of assessment of autonomic function by heart rate variability. </w:t>
       </w:r>
       <w:r>
         <w:rPr>
@@ -10934,14 +10945,7 @@
           <w:i/>
           <w:iCs/>
         </w:rPr>
-        <w:t>High precision ecg database with annotated r p</w:t>
-      </w:r>
-      <w:r>
-        <w:rPr>
-          <w:i/>
-          <w:iCs/>
-        </w:rPr>
-        <w:t>eaks, recorded and filmed under realistic conditions</w:t>
+        <w:t>High precision ecg database with annotated r peaks, recorded and filmed under realistic conditions</w:t>
       </w:r>
       <w:r>
         <w:t>.</w:t>
@@ -10954,7 +10958,10 @@
       <w:bookmarkStart w:id="41" w:name="ref-iyengar1996age"/>
       <w:bookmarkEnd w:id="40"/>
       <w:r>
-        <w:t xml:space="preserve">Iyengar, N., Peng, C., Morin, R., Goldberger, A. L., &amp; Lipsitz, L. A. (1996). Age-related alterations in the fractal scaling of cardiac interbeat interval dynamics. </w:t>
+        <w:t>Iyengar, N., Peng, C., Morin, R., Goldbe</w:t>
+      </w:r>
+      <w:r>
+        <w:t xml:space="preserve">rger, A. L., &amp; Lipsitz, L. A. (1996). Age-related alterations in the fractal scaling of cardiac interbeat interval dynamics. </w:t>
       </w:r>
       <w:r>
         <w:rPr>
@@ -10984,10 +10991,10 @@
       <w:bookmarkStart w:id="42" w:name="ref-karmakar2012investigating"/>
       <w:bookmarkEnd w:id="41"/>
       <w:r>
-        <w:t>Karmakar, C., Khandoker, A., &amp; Palaniswami, M. (2012). Investigating the changes in heart rate asymmetry (HRA) with perturbation of parasympathetic nerv</w:t>
-      </w:r>
-      <w:r>
-        <w:t xml:space="preserve">ous system. </w:t>
+        <w:t>Karmakar, C., Khandoker, A.</w:t>
+      </w:r>
+      <w:r>
+        <w:t xml:space="preserve">, &amp; Palaniswami, M. (2012). Investigating the changes in heart rate asymmetry (HRA) with perturbation of parasympathetic nervous system. </w:t>
       </w:r>
       <w:r>
         <w:rPr>
@@ -11017,10 +11024,10 @@
       <w:bookmarkStart w:id="43" w:name="ref-kim2009pnnx"/>
       <w:bookmarkEnd w:id="42"/>
       <w:r>
-        <w:t xml:space="preserve">Kim, J.-H., Yi, S. H., Ahn, Y. M., Lee, K. Y., Yang, S. A., &amp; Kim, Y. S. (2009). The pNNx heart rate variability statistics: An application to neuroautonomic dysfunction </w:t>
-      </w:r>
-      <w:r>
-        <w:t xml:space="preserve">of clozapine-treated subjects. </w:t>
+        <w:t>Kim, J.-H., Yi, S. H., Ahn, Y. M., Lee, K. Y.</w:t>
+      </w:r>
+      <w:r>
+        <w:t xml:space="preserve">, Yang, S. A., &amp; Kim, Y. S. (2009). The pNNx heart rate variability statistics: An application to neuroautonomic dysfunction of clozapine-treated subjects. </w:t>
       </w:r>
       <w:r>
         <w:rPr>
@@ -11050,7 +11057,10 @@
       <w:bookmarkStart w:id="44" w:name="ref-kleiger2005heart"/>
       <w:bookmarkEnd w:id="43"/>
       <w:r>
-        <w:t xml:space="preserve">Kleiger, R. E., Stein, P. K., &amp; Bigger Jr, J. T. (2005). Heart rate variability: Measurement and clinical utility. </w:t>
+        <w:t xml:space="preserve">Kleiger, R. E., Stein, P. K., &amp; Bigger Jr, J. T. (2005). Heart </w:t>
+      </w:r>
+      <w:r>
+        <w:t xml:space="preserve">rate variability: Measurement and clinical utility. </w:t>
       </w:r>
       <w:r>
         <w:rPr>
@@ -11081,10 +11091,10 @@
       <w:bookmarkEnd w:id="44"/>
       <w:r>
         <w:lastRenderedPageBreak/>
-        <w:t>Kudat, H., Akkaya</w:t>
-      </w:r>
-      <w:r>
-        <w:t xml:space="preserve">, V., Sozen, A., Salman, S., Demirel, S., Ozcan, M., Atilgan, D., Yilmaz, M., &amp; Guven, O. (2006). Heart rate variability in diabetes patients. </w:t>
+        <w:t>Kudat, H., Akkaya, V., Sozen, A., Salman, S., Demirel, S., Ozcan, M., Atilgan, D., Yilmaz, M., &amp; Guven, O. (2006). Heart rate variability in diabete</w:t>
+      </w:r>
+      <w:r>
+        <w:t xml:space="preserve">s patients. </w:t>
       </w:r>
       <w:r>
         <w:rPr>
@@ -11121,14 +11131,7 @@
           <w:i/>
           <w:iCs/>
         </w:rPr>
-        <w:t>Combining pattern classifiers:</w:t>
-      </w:r>
-      <w:r>
-        <w:rPr>
-          <w:i/>
-          <w:iCs/>
-        </w:rPr>
-        <w:t xml:space="preserve"> Methods and algorithms</w:t>
+        <w:t>Combining pattern classifiers: Methods and algorithms</w:t>
       </w:r>
       <w:r>
         <w:t>. John Wiley &amp; Sons.</w:t>
@@ -11141,7 +11144,10 @@
       <w:bookmarkStart w:id="47" w:name="ref-laitio2007role"/>
       <w:bookmarkEnd w:id="46"/>
       <w:r>
-        <w:t xml:space="preserve">Laitio, T., Jalonen, J., Kuusela, T., &amp; Scheinin, H. (2007). The role of heart rate variability in risk stratification for adverse postoperative cardiac events. </w:t>
+        <w:t>Laitio, T., Jalonen, J., Kuusela, T., &amp; Scheinin, H. (2007). The role of heart rate var</w:t>
+      </w:r>
+      <w:r>
+        <w:t xml:space="preserve">iability in risk stratification for adverse postoperative cardiac events. </w:t>
       </w:r>
       <w:r>
         <w:rPr>
@@ -11171,17 +11177,21 @@
       <w:bookmarkStart w:id="48" w:name="ref-lau2021brain"/>
       <w:bookmarkEnd w:id="47"/>
       <w:r>
-        <w:t xml:space="preserve">Lau, Z. </w:t>
-      </w:r>
-      <w:r>
-        <w:t xml:space="preserve">J., Pham, T., Chen, S. A., &amp; Makowski, D. (2021). </w:t>
-      </w:r>
-      <w:r>
-        <w:rPr>
-          <w:i/>
-          <w:iCs/>
-        </w:rPr>
-        <w:t>Brain entropy, fractal dimensions and predictability: A review of complexity measures for EEG in healthy and neuropsychiatric populations</w:t>
+        <w:t xml:space="preserve">Lau, Z. J., Pham, T., Chen, S. A., &amp; Makowski, D. (2021). </w:t>
+      </w:r>
+      <w:r>
+        <w:rPr>
+          <w:i/>
+          <w:iCs/>
+        </w:rPr>
+        <w:t>Brain entropy, fractal dimensions and predictability: A review of complexity meas</w:t>
+      </w:r>
+      <w:r>
+        <w:rPr>
+          <w:i/>
+          <w:iCs/>
+        </w:rPr>
+        <w:t>ures for EEG in healthy and neuropsychiatric populations</w:t>
       </w:r>
       <w:r>
         <w:t>.</w:t>
@@ -11194,10 +11204,10 @@
       <w:bookmarkStart w:id="49" w:name="ref-leite2015correlation"/>
       <w:bookmarkEnd w:id="48"/>
       <w:r>
-        <w:t>Leite, M. R., Ramos, E. M. C., Kalva-Filho, C. A., Rodrigues, F. M.</w:t>
-      </w:r>
-      <w:r>
-        <w:t xml:space="preserve"> M., Freire, A. P. C., Tacao, G. Y., Toledo, A. C. de, Cecilio, M. J., Vanderlei, L. C. M., &amp; Ramos, D. (2015). Correlation between heart rate variability indexes and aerobic physiological variables in patients with COPD. </w:t>
+        <w:t>Leite, M. R., Ramos, E. M. C., Kalva-Filho, C. A., Rodrigues, F. M. M., Freire, A. P. C., Tacao, G. Y., Toledo, A. C. de, Cecilio, M. J., Vanderlei, L. C. M., &amp; Ramos, D. (2015). Correlation between</w:t>
+      </w:r>
+      <w:r>
+        <w:t xml:space="preserve"> heart rate variability indexes and aerobic physiological variables in patients with COPD. </w:t>
       </w:r>
       <w:r>
         <w:rPr>
@@ -11227,10 +11237,10 @@
       <w:bookmarkStart w:id="50" w:name="ref-lensen2020heart"/>
       <w:bookmarkEnd w:id="49"/>
       <w:r>
-        <w:t>Lense</w:t>
-      </w:r>
-      <w:r>
-        <w:t xml:space="preserve">n, I. S., Monfredi, O. J., Andris, R. T., Lake, D. E., &amp; Moorman, J. R. (2020). Heart rate fragmentation gives novel insights into non-autonomic mechanisms governing beat-to-beat control of the heart’s rhythm. </w:t>
+        <w:t xml:space="preserve">Lensen, I. S., Monfredi, O. J., Andris, R. T., Lake, D. E., &amp; Moorman, J. R. (2020). Heart rate fragmentation gives novel insights into </w:t>
+      </w:r>
+      <w:r>
+        <w:t xml:space="preserve">non-autonomic mechanisms governing beat-to-beat control of the heart’s rhythm. </w:t>
       </w:r>
       <w:r>
         <w:rPr>
@@ -11250,10 +11260,7 @@
         <w:t>9</w:t>
       </w:r>
       <w:r>
-        <w:t>, 20480040209487</w:t>
-      </w:r>
-      <w:r>
-        <w:t>32.</w:t>
+        <w:t>, 2048004020948732.</w:t>
       </w:r>
     </w:p>
     <w:p>
@@ -11263,7 +11270,10 @@
       <w:bookmarkStart w:id="51" w:name="ref-leys2013detecting"/>
       <w:bookmarkEnd w:id="50"/>
       <w:r>
-        <w:t xml:space="preserve">Leys, C., Ley, C., Klein, O., Bernard, P., &amp; Licata, L. (2013). Detecting outliers: Do not use standard deviation around the mean, use absolute deviation around the median. </w:t>
+        <w:t>Leys, C., Ley, C., Klein, O., Bernard, P., &amp; Licata, L. (2013). Detecting outliers: Do not use standard deviation around the me</w:t>
+      </w:r>
+      <w:r>
+        <w:t xml:space="preserve">an, use absolute deviation around the median. </w:t>
       </w:r>
       <w:r>
         <w:rPr>
@@ -11294,17 +11304,21 @@
       <w:bookmarkEnd w:id="51"/>
       <w:r>
         <w:lastRenderedPageBreak/>
-        <w:t>Ludecke, D., Waggone</w:t>
-      </w:r>
-      <w:r>
-        <w:t xml:space="preserve">r, P. D., &amp; Makowski, D. (2019). Insight: A unified interface to access information from model objects in r. </w:t>
-      </w:r>
-      <w:r>
-        <w:rPr>
-          <w:i/>
-          <w:iCs/>
-        </w:rPr>
-        <w:t>Journal of Open Source Software</w:t>
+        <w:t xml:space="preserve">Ludecke, D., Waggoner, P. D., &amp; Makowski, D. (2019). Insight: A unified interface to access information from model objects in r. </w:t>
+      </w:r>
+      <w:r>
+        <w:rPr>
+          <w:i/>
+          <w:iCs/>
+        </w:rPr>
+        <w:t>Journal of Open Source</w:t>
+      </w:r>
+      <w:r>
+        <w:rPr>
+          <w:i/>
+          <w:iCs/>
+        </w:rPr>
+        <w:t xml:space="preserve"> Software</w:t>
       </w:r>
       <w:r>
         <w:t xml:space="preserve">, </w:t>
@@ -11327,10 +11341,7 @@
       <w:bookmarkStart w:id="53" w:name="ref-ludecke2020extracting"/>
       <w:bookmarkEnd w:id="52"/>
       <w:r>
-        <w:t>Lüdecke, D., Ben-Shachar, M. S., Patil, I., &amp; Makowski, D. (2020). Extracting, computing and explorin</w:t>
-      </w:r>
-      <w:r>
-        <w:t xml:space="preserve">g the parameters of statistical models using r. </w:t>
+        <w:t xml:space="preserve">Lüdecke, D., Ben-Shachar, M. S., Patil, I., &amp; Makowski, D. (2020). Extracting, computing and exploring the parameters of statistical models using r. </w:t>
       </w:r>
       <w:r>
         <w:rPr>
@@ -11360,10 +11371,10 @@
       <w:bookmarkStart w:id="54" w:name="ref-ludecke2021performance"/>
       <w:bookmarkEnd w:id="53"/>
       <w:r>
-        <w:t>Lüdecke, D., Ben-Shachar, M. S., Patil, I., Waggoner, P., &amp; Makowski, D. (2021). Performance: An r package for assessment, comparison and testing of statistical m</w:t>
-      </w:r>
-      <w:r>
-        <w:t xml:space="preserve">odels. </w:t>
+        <w:t>Lüdecke, D., Ben-Shachar, M. S., Pati</w:t>
+      </w:r>
+      <w:r>
+        <w:t xml:space="preserve">l, I., Waggoner, P., &amp; Makowski, D. (2021). Performance: An r package for assessment, comparison and testing of statistical models. </w:t>
       </w:r>
       <w:r>
         <w:rPr>
@@ -11393,7 +11404,10 @@
       <w:bookmarkStart w:id="55" w:name="ref-ludecke2021see"/>
       <w:bookmarkEnd w:id="54"/>
       <w:r>
-        <w:t xml:space="preserve">Lüdecke, D., Patil, I., Ben-Shachar, M. S., Wiernik, B. M., Waggoner, P., &amp; Makowski, D. (2021). See: An r package for visualizing statistical models. </w:t>
+        <w:t>Lüdecke, D., Patil, I., Ben-Shachar, M. S., Wiernik, B. M., Waggoner, P., &amp; Makowski</w:t>
+      </w:r>
+      <w:r>
+        <w:t xml:space="preserve">, D. (2021). See: An r package for visualizing statistical models. </w:t>
       </w:r>
       <w:r>
         <w:rPr>
@@ -11423,10 +11437,10 @@
       <w:bookmarkStart w:id="56" w:name="ref-makowski2019bayestestr"/>
       <w:bookmarkEnd w:id="55"/>
       <w:r>
-        <w:t>Makowski, D.</w:t>
-      </w:r>
-      <w:r>
-        <w:t xml:space="preserve">, Ben-Shachar, M. S., &amp; Ludecke, D. (2019). bayestestR: Describing effects and their uncertainty, existence and significance within the bayesian framework. </w:t>
+        <w:t>Makowski, D., Ben-Shachar, M. S., &amp; Ludecke, D. (2019). bayestestR: Describing effects and their uncertainty, existence and significance within</w:t>
+      </w:r>
+      <w:r>
+        <w:t xml:space="preserve"> the bayesian framework. </w:t>
       </w:r>
       <w:r>
         <w:rPr>
@@ -11456,10 +11470,7 @@
       <w:bookmarkStart w:id="57" w:name="ref-makowski2020methods"/>
       <w:bookmarkEnd w:id="56"/>
       <w:r>
-        <w:t>Makowski, D., Ben-Shachar, M. S., Patil, I., &amp; Lüdecke</w:t>
-      </w:r>
-      <w:r>
-        <w:t xml:space="preserve">, D. (2020). Methods and algorithms for correlation analysis in r. </w:t>
+        <w:t xml:space="preserve">Makowski, D., Ben-Shachar, M. S., Patil, I., &amp; Lüdecke, D. (2020). Methods and algorithms for correlation analysis in r. </w:t>
       </w:r>
       <w:r>
         <w:rPr>
@@ -11489,10 +11500,10 @@
       <w:bookmarkStart w:id="58" w:name="ref-makowski2021neurokit2"/>
       <w:bookmarkEnd w:id="57"/>
       <w:r>
-        <w:t>Makowski, D., Pham, T., Lau, Z. J., Brammer, J. C., Lespinasse, F., Pham, H., Schölzel, C., &amp; Chen, S. A. (2021). NeuroKit2: A python toolbox f</w:t>
-      </w:r>
-      <w:r>
-        <w:t xml:space="preserve">or neurophysiological signal processing. </w:t>
+        <w:t>Makowski, D., Pham, T., Lau, Z. J., Brammer, J. C., Lespinasse, F., Pham, H., Schölzel, C</w:t>
+      </w:r>
+      <w:r>
+        <w:t xml:space="preserve">., &amp; Chen, S. A. (2021). NeuroKit2: A python toolbox for neurophysiological signal processing. </w:t>
       </w:r>
       <w:r>
         <w:rPr>
@@ -11512,7 +11523,10 @@
       <w:bookmarkStart w:id="59" w:name="ref-malik1996heart"/>
       <w:bookmarkEnd w:id="58"/>
       <w:r>
-        <w:t xml:space="preserve">Malik, M. (1996). Heart rate variability: Standards of measurement, physiological interpretation, and clinical use: Task force of the european society of cardiology and the north american </w:t>
+        <w:t>Malik, M. (1996). Heart rate variability: Standards of measurement, physiological interpretation, and clinical use: Task force of</w:t>
+      </w:r>
+      <w:r>
+        <w:t xml:space="preserve"> the european society of cardiology and the north american </w:t>
       </w:r>
       <w:r>
         <w:lastRenderedPageBreak/>
@@ -11523,14 +11537,7 @@
           <w:i/>
           <w:iCs/>
         </w:rPr>
-        <w:t>Annals of Noninvasive Elec</w:t>
-      </w:r>
-      <w:r>
-        <w:rPr>
-          <w:i/>
-          <w:iCs/>
-        </w:rPr>
-        <w:t>trocardiology</w:t>
+        <w:t>Annals of Noninvasive Electrocardiology</w:t>
       </w:r>
       <w:r>
         <w:t xml:space="preserve">, </w:t>
@@ -11553,7 +11560,10 @@
       <w:bookmarkStart w:id="60" w:name="ref-mela2002impact"/>
       <w:bookmarkEnd w:id="59"/>
       <w:r>
-        <w:t xml:space="preserve">Mela, C. F., &amp; Kopalle, P. K. (2002). The impact of collinearity on regression analysis: The asymmetric effect of negative and positive correlations. </w:t>
+        <w:t>Mela, C. F., &amp; Kopalle, P. K. (2002). The impact of collinearity on regression analysis: The asymme</w:t>
+      </w:r>
+      <w:r>
+        <w:t xml:space="preserve">tric effect of negative and positive correlations. </w:t>
       </w:r>
       <w:r>
         <w:rPr>
@@ -11583,10 +11593,10 @@
       <w:bookmarkStart w:id="61" w:name="ref-monti2003consensus"/>
       <w:bookmarkEnd w:id="60"/>
       <w:r>
-        <w:t>Monti, S., Tamayo, P., Mesirov, J., &amp; Gol</w:t>
-      </w:r>
-      <w:r>
-        <w:t xml:space="preserve">ub, T. (2003). Consensus clustering: A resampling-based method for class discovery and visualization of gene expression microarray data. </w:t>
+        <w:t>Monti, S., Tamayo, P., Mesirov, J., &amp; Golub, T. (2003). Consensus clustering: A resampling-based method for class discovery and visualization of gene expression microarra</w:t>
+      </w:r>
+      <w:r>
+        <w:t xml:space="preserve">y data. </w:t>
       </w:r>
       <w:r>
         <w:rPr>
@@ -11623,14 +11633,7 @@
           <w:i/>
           <w:iCs/>
         </w:rPr>
-        <w:t>IEE</w:t>
-      </w:r>
-      <w:r>
-        <w:rPr>
-          <w:i/>
-          <w:iCs/>
-        </w:rPr>
-        <w:t>E Engineering in Medicine and Biology Magazine</w:t>
+        <w:t>IEEE Engineering in Medicine and Biology Magazine</w:t>
       </w:r>
       <w:r>
         <w:t xml:space="preserve">, </w:t>
@@ -11861,7 +11864,7 @@
       <w:r>
         <w:t xml:space="preserve">. R Foundation for Statistical Computing. </w:t>
       </w:r>
-      <w:hyperlink r:id="rId14">
+      <w:hyperlink r:id="rId16">
         <w:r>
           <w:rPr>
             <w:rStyle w:val="Hyperlink"/>
@@ -12001,10 +12004,10 @@
       <w:bookmarkEnd w:id="73"/>
       <w:r>
         <w:lastRenderedPageBreak/>
-        <w:t>Suzuki, R., &amp; Shimodaira, H. (2006). Pvc</w:t>
-      </w:r>
-      <w:r>
-        <w:t xml:space="preserve">lust: An r package for assessing the uncertainty in hierarchical clustering. </w:t>
+        <w:t>Suzuki, R., &amp; Shimodaira, H. (2006). Pvclust: An r package for as</w:t>
+      </w:r>
+      <w:r>
+        <w:t xml:space="preserve">sessing the uncertainty in hierarchical clustering. </w:t>
       </w:r>
       <w:r>
         <w:rPr>
@@ -12041,7 +12044,14 @@
           <w:i/>
           <w:iCs/>
         </w:rPr>
-        <w:t>Philosophical Transactions of the Royal Society A: Mathematical, Physical and Engineering Sciences</w:t>
+        <w:t>Philosophical Trans</w:t>
+      </w:r>
+      <w:r>
+        <w:rPr>
+          <w:i/>
+          <w:iCs/>
+        </w:rPr>
+        <w:t>actions of the Royal Society A: Mathematical, Physical and Engineering Sciences</w:t>
       </w:r>
       <w:r>
         <w:t xml:space="preserve">, </w:t>
@@ -12054,10 +12064,7 @@
         <w:t>367</w:t>
       </w:r>
       <w:r>
-        <w:t>(18</w:t>
-      </w:r>
-      <w:r>
-        <w:t>87), 277–296.</w:t>
+        <w:t>(1887), 277–296.</w:t>
       </w:r>
     </w:p>
     <w:p>
@@ -12087,7 +12094,10 @@
         <w:t>16</w:t>
       </w:r>
       <w:r>
-        <w:t>(1), 1–14.</w:t>
+        <w:t>(1), 1–</w:t>
+      </w:r>
+      <w:r>
+        <w:t>14.</w:t>
       </w:r>
     </w:p>
     <w:p>
@@ -12097,10 +12107,7 @@
       <w:bookmarkStart w:id="77" w:name="ref-young2015we"/>
       <w:bookmarkEnd w:id="76"/>
       <w:r>
-        <w:t xml:space="preserve">Young, H., &amp; Benton, D. (2015). We should be using nonlinear indices when relating </w:t>
-      </w:r>
-      <w:r>
-        <w:t xml:space="preserve">heart-rate dynamics to cognition and mood. </w:t>
+        <w:t xml:space="preserve">Young, H., &amp; Benton, D. (2015). We should be using nonlinear indices when relating heart-rate dynamics to cognition and mood. </w:t>
       </w:r>
       <w:r>
         <w:rPr>
@@ -12127,9 +12134,9 @@
       <w:bookmarkEnd w:id="77"/>
     </w:p>
     <w:sectPr>
-      <w:headerReference w:type="even" r:id="rId15"/>
-      <w:headerReference w:type="default" r:id="rId16"/>
-      <w:headerReference w:type="first" r:id="rId17"/>
+      <w:headerReference w:type="even" r:id="rId17"/>
+      <w:headerReference w:type="default" r:id="rId18"/>
+      <w:headerReference w:type="first" r:id="rId19"/>
       <w:pgSz w:w="12240" w:h="15840"/>
       <w:pgMar w:top="1417" w:right="1417" w:bottom="1134" w:left="1417" w:header="720" w:footer="720" w:gutter="0"/>
       <w:lnNumType w:countBy="1" w:restart="continuous"/>
@@ -14409,7 +14416,7 @@
     <w:basedOn w:val="DefaultParagraphFont"/>
     <w:semiHidden/>
     <w:unhideWhenUsed/>
-    <w:rsid w:val="00AD2349"/>
+    <w:rsid w:val="00DE3D55"/>
   </w:style>
 </w:styles>
 </file>

</xml_diff>